<commit_message>
backup in chapter 4 database detail
</commit_message>
<xml_diff>
--- a/requirements.docx
+++ b/requirements.docx
@@ -17,7 +17,7 @@
         <w:spacing w:after="312"/>
         <w:ind w:left="360"/>
         <w:rPr>
-          <w:rFonts w:eastAsiaTheme="minorEastAsia" w:hint="eastAsia"/>
+          <w:rFonts w:eastAsiaTheme="minorEastAsia"/>
         </w:rPr>
       </w:pPr>
       <w:r>
@@ -32,7 +32,7 @@
         <w:spacing w:after="312"/>
         <w:ind w:left="360"/>
         <w:rPr>
-          <w:rFonts w:eastAsiaTheme="minorEastAsia" w:hint="eastAsia"/>
+          <w:rFonts w:eastAsiaTheme="minorEastAsia"/>
         </w:rPr>
       </w:pPr>
       <w:r>
@@ -77,7 +77,7 @@
         <w:spacing w:after="312"/>
         <w:ind w:leftChars="0" w:left="360"/>
         <w:rPr>
-          <w:rFonts w:eastAsiaTheme="minorEastAsia" w:hint="eastAsia"/>
+          <w:rFonts w:eastAsiaTheme="minorEastAsia"/>
         </w:rPr>
       </w:pPr>
       <w:r>
@@ -101,7 +101,7 @@
         <w:spacing w:after="312"/>
         <w:ind w:leftChars="0" w:left="360"/>
         <w:rPr>
-          <w:rFonts w:eastAsiaTheme="minorEastAsia" w:hint="eastAsia"/>
+          <w:rFonts w:eastAsiaTheme="minorEastAsia"/>
         </w:rPr>
       </w:pPr>
       <w:r>
@@ -271,15 +271,7 @@
         <w:t>Code</w:t>
       </w:r>
       <w:r>
-        <w:t xml:space="preserve"> </w:t>
-      </w:r>
-      <w:proofErr w:type="gramStart"/>
-      <w:r>
-        <w:t>is packaged</w:t>
-      </w:r>
-      <w:proofErr w:type="gramEnd"/>
-      <w:r>
-        <w:t xml:space="preserve"> via internal company macro into a .deploy file.</w:t>
+        <w:t xml:space="preserve"> is packaged via internal company macro into a .deploy file.</w:t>
       </w:r>
     </w:p>
     <w:p>
@@ -301,15 +293,7 @@
         <w:t>.deploy</w:t>
       </w:r>
       <w:r>
-        <w:t xml:space="preserve"> </w:t>
-      </w:r>
-      <w:proofErr w:type="gramStart"/>
-      <w:r>
-        <w:t>is uploaded</w:t>
-      </w:r>
-      <w:proofErr w:type="gramEnd"/>
-      <w:r>
-        <w:t xml:space="preserve"> to the </w:t>
+        <w:t xml:space="preserve"> is uploaded to the </w:t>
       </w:r>
       <w:r>
         <w:rPr>
@@ -449,13 +433,8 @@
           <w:bCs/>
         </w:rPr>
       </w:pPr>
-      <w:proofErr w:type="gramStart"/>
-      <w:r>
-        <w:t>Tool</w:t>
-      </w:r>
-      <w:proofErr w:type="gramEnd"/>
-      <w:r>
-        <w:t xml:space="preserve"> runs asynchronously where possible, but overall usage is light and single-threaded.</w:t>
+      <w:r>
+        <w:t>Tool runs asynchronously where possible, but overall usage is light and single-threaded.</w:t>
       </w:r>
     </w:p>
     <w:p>
@@ -530,10 +509,7 @@
       </w:pPr>
       <w:r>
         <w:lastRenderedPageBreak/>
-        <w:t>Data Specifications</w:t>
-      </w:r>
-      <w:r>
-        <w:t xml:space="preserve"> </w:t>
+        <w:t xml:space="preserve">Data Specifications </w:t>
       </w:r>
     </w:p>
     <w:p>
@@ -624,7 +600,7 @@
         <w:spacing w:after="312"/>
         <w:ind w:leftChars="0" w:left="2160"/>
         <w:rPr>
-          <w:rFonts w:eastAsiaTheme="minorEastAsia" w:hint="eastAsia"/>
+          <w:rFonts w:eastAsiaTheme="minorEastAsia"/>
         </w:rPr>
       </w:pPr>
       <w:r>
@@ -755,15 +731,7 @@
         </w:rPr>
       </w:pPr>
       <w:r>
-        <w:t>Downloaded PDFs (</w:t>
-      </w:r>
-      <w:proofErr w:type="gramStart"/>
-      <w:r>
-        <w:t>e.g.</w:t>
-      </w:r>
-      <w:proofErr w:type="gramEnd"/>
-      <w:r>
-        <w:t xml:space="preserve"> distribution statements) based on metadata URLs.</w:t>
+        <w:t>Downloaded PDFs (e.g. distribution statements) based on metadata URLs.</w:t>
       </w:r>
     </w:p>
     <w:p>
@@ -803,15 +771,7 @@
         </w:rPr>
       </w:pPr>
       <w:r>
-        <w:t xml:space="preserve">JSON API returns </w:t>
-      </w:r>
-      <w:proofErr w:type="gramStart"/>
-      <w:r>
-        <w:t>latest</w:t>
-      </w:r>
-      <w:proofErr w:type="gramEnd"/>
-      <w:r>
-        <w:t xml:space="preserve"> component data for all tickers.</w:t>
+        <w:t>JSON API returns latest component data for all tickers.</w:t>
       </w:r>
     </w:p>
     <w:p>
@@ -828,13 +788,8 @@
         </w:rPr>
       </w:pPr>
       <w:r>
-        <w:t xml:space="preserve">Includes: ticker, component values, publish date, ex-date, </w:t>
-      </w:r>
-      <w:proofErr w:type="gramStart"/>
-      <w:r>
-        <w:t>etc.</w:t>
-      </w:r>
-      <w:proofErr w:type="gramEnd"/>
+        <w:t>Includes: ticker, component values, publish date, ex-date, etc.</w:t>
+      </w:r>
     </w:p>
     <w:p>
       <w:pPr>
@@ -892,7 +847,7 @@
       <w:r>
         <w:t xml:space="preserve">HTML scraped from fund-specific URLs (e.g., </w:t>
       </w:r>
-      <w:hyperlink r:id="rId6" w:history="1">
+      <w:hyperlink r:id="rId6" w:anchor="announcements" w:history="1">
         <w:r>
           <w:rPr>
             <w:rStyle w:val="ae"/>
@@ -975,15 +930,7 @@
         </w:rPr>
       </w:pPr>
       <w:r>
-        <w:t xml:space="preserve">[To </w:t>
-      </w:r>
-      <w:proofErr w:type="gramStart"/>
-      <w:r>
-        <w:t>be integrated</w:t>
-      </w:r>
-      <w:proofErr w:type="gramEnd"/>
-      <w:r>
-        <w:t>] — source and structure TBD.</w:t>
+        <w:t>[To be integrated] — source and structure TBD.</w:t>
       </w:r>
     </w:p>
     <w:p>
@@ -1118,15 +1065,7 @@
         </w:rPr>
       </w:pPr>
       <w:r>
-        <w:t xml:space="preserve">Triggered when announcements </w:t>
-      </w:r>
-      <w:proofErr w:type="gramStart"/>
-      <w:r>
-        <w:t>are matched</w:t>
-      </w:r>
-      <w:proofErr w:type="gramEnd"/>
-      <w:r>
-        <w:t xml:space="preserve"> to DMH exception tickers.</w:t>
+        <w:t>Triggered when announcements are matched to DMH exception tickers.</w:t>
       </w:r>
     </w:p>
     <w:p>
@@ -1270,7 +1209,6 @@
           <w:rFonts w:eastAsiaTheme="minorEastAsia"/>
         </w:rPr>
       </w:pPr>
-      <w:proofErr w:type="gramStart"/>
       <w:r>
         <w:rPr>
           <w:b/>
@@ -1278,7 +1216,6 @@
         </w:rPr>
         <w:t>Growth Expectations</w:t>
       </w:r>
-      <w:proofErr w:type="gramEnd"/>
       <w:r>
         <w:t>:</w:t>
       </w:r>
@@ -1378,15 +1315,7 @@
         </w:rPr>
       </w:pPr>
       <w:r>
-        <w:t xml:space="preserve">Stored in </w:t>
-      </w:r>
-      <w:proofErr w:type="gramStart"/>
-      <w:r>
-        <w:t>a</w:t>
-      </w:r>
-      <w:proofErr w:type="gramEnd"/>
-      <w:r>
-        <w:t xml:space="preserve"> SQLite database hosted on a shared network drive</w:t>
+        <w:t>Stored in a SQLite database hosted on a shared network drive</w:t>
       </w:r>
       <w:r>
         <w:t>.</w:t>
@@ -1496,67 +1425,63 @@
         </w:rPr>
       </w:pPr>
       <w:r>
-        <w:t>Manually cleaned by developers once per year to conserve space.</w:t>
-      </w:r>
-      <w:r>
+        <w:t xml:space="preserve">Manually cleaned by developers once per year to conserve space. </w:t>
+      </w:r>
+    </w:p>
+    <w:p>
+      <w:pPr>
+        <w:pStyle w:val="2"/>
+        <w:spacing w:after="312"/>
+        <w:ind w:left="360"/>
+      </w:pPr>
+      <w:r>
+        <w:t>Database Schema Details</w:t>
+      </w:r>
+    </w:p>
+    <w:p>
+      <w:pPr>
+        <w:spacing w:after="312"/>
+        <w:ind w:left="360"/>
+        <w:rPr>
+          <w:rFonts w:eastAsiaTheme="minorEastAsia"/>
+        </w:rPr>
+      </w:pPr>
+      <w:r>
+        <w:rPr>
+          <w:rFonts w:eastAsiaTheme="minorEastAsia"/>
+        </w:rPr>
+        <w:t>This tool uses a lightweight SQLite3 database to cache and track downloaded financial announcement metadata and related information. Below are the core tables and their structures.</w:t>
+      </w:r>
+    </w:p>
+    <w:p>
+      <w:pPr>
+        <w:pStyle w:val="a9"/>
+        <w:numPr>
+          <w:ilvl w:val="0"/>
+          <w:numId w:val="6"/>
+        </w:numPr>
+        <w:spacing w:after="312"/>
+        <w:ind w:leftChars="0" w:left="360"/>
+        <w:rPr>
+          <w:rFonts w:eastAsiaTheme="minorEastAsia"/>
+          <w:b/>
+          <w:bCs/>
+        </w:rPr>
+      </w:pPr>
+      <w:r>
+        <w:rPr>
+          <w:b/>
+          <w:bCs/>
+        </w:rPr>
+        <w:t>Table</w:t>
+      </w:r>
+      <w:r>
+        <w:rPr>
+          <w:rFonts w:eastAsiaTheme="minorEastAsia"/>
+          <w:u w:val="single"/>
+        </w:rPr>
         <w:t xml:space="preserve"> </w:t>
       </w:r>
-    </w:p>
-    <w:p>
-      <w:pPr>
-        <w:pStyle w:val="2"/>
-        <w:spacing w:after="312"/>
-        <w:ind w:left="360"/>
-      </w:pPr>
-      <w:r>
-        <w:t>Database Schema Details</w:t>
-      </w:r>
-    </w:p>
-    <w:p>
-      <w:pPr>
-        <w:spacing w:after="312"/>
-        <w:ind w:left="360"/>
-        <w:rPr>
-          <w:rFonts w:eastAsiaTheme="minorEastAsia"/>
-        </w:rPr>
-      </w:pPr>
-      <w:r>
-        <w:rPr>
-          <w:rFonts w:eastAsiaTheme="minorEastAsia"/>
-        </w:rPr>
-        <w:t>This tool uses a lightweight SQLite3 database to cache and track downloaded financial announcement metadata and related information. Below are the core tables and their structures.</w:t>
-      </w:r>
-    </w:p>
-    <w:p>
-      <w:pPr>
-        <w:pStyle w:val="a9"/>
-        <w:numPr>
-          <w:ilvl w:val="0"/>
-          <w:numId w:val="6"/>
-        </w:numPr>
-        <w:spacing w:after="312"/>
-        <w:ind w:leftChars="0" w:left="360"/>
-        <w:rPr>
-          <w:rFonts w:eastAsiaTheme="minorEastAsia"/>
-          <w:b/>
-          <w:bCs/>
-        </w:rPr>
-      </w:pPr>
-      <w:r>
-        <w:rPr>
-          <w:b/>
-          <w:bCs/>
-        </w:rPr>
-        <w:t>Table</w:t>
-      </w:r>
-      <w:r>
-        <w:rPr>
-          <w:rFonts w:eastAsiaTheme="minorEastAsia"/>
-          <w:u w:val="single"/>
-        </w:rPr>
-        <w:t xml:space="preserve"> </w:t>
-      </w:r>
-      <w:proofErr w:type="spellStart"/>
       <w:r>
         <w:rPr>
           <w:rFonts w:eastAsiaTheme="minorEastAsia"/>
@@ -1573,7 +1498,6 @@
         </w:rPr>
         <w:t>info</w:t>
       </w:r>
-      <w:proofErr w:type="spellEnd"/>
     </w:p>
     <w:p>
       <w:pPr>
@@ -1647,9 +1571,41 @@
           <w:sz w:val="21"/>
           <w:szCs w:val="21"/>
         </w:rPr>
+        <w:t xml:space="preserve"> if </w:t>
+      </w:r>
+      <w:r>
+        <w:rPr>
+          <w:rFonts w:ascii="Consolas" w:eastAsia="宋体" w:hAnsi="Consolas" w:cs="宋体"/>
+          <w:i w:val="0"/>
+          <w:color w:val="0000FF"/>
+          <w:kern w:val="0"/>
+          <w:sz w:val="21"/>
+          <w:szCs w:val="21"/>
+        </w:rPr>
+        <w:t>not</w:t>
+      </w:r>
+      <w:r>
+        <w:rPr>
+          <w:rFonts w:ascii="Consolas" w:eastAsia="宋体" w:hAnsi="Consolas" w:cs="宋体"/>
+          <w:i w:val="0"/>
+          <w:color w:val="000000"/>
+          <w:kern w:val="0"/>
+          <w:sz w:val="21"/>
+          <w:szCs w:val="21"/>
+        </w:rPr>
         <w:t xml:space="preserve"> </w:t>
       </w:r>
-      <w:proofErr w:type="spellStart"/>
+      <w:r>
+        <w:rPr>
+          <w:rFonts w:ascii="Consolas" w:eastAsia="宋体" w:hAnsi="Consolas" w:cs="宋体"/>
+          <w:i w:val="0"/>
+          <w:color w:val="0000FF"/>
+          <w:kern w:val="0"/>
+          <w:sz w:val="21"/>
+          <w:szCs w:val="21"/>
+        </w:rPr>
+        <w:t>exists</w:t>
+      </w:r>
       <w:r>
         <w:rPr>
           <w:rFonts w:ascii="Consolas" w:eastAsia="宋体" w:hAnsi="Consolas" w:cs="宋体"/>
@@ -1659,30 +1615,7 @@
           <w:sz w:val="21"/>
           <w:szCs w:val="21"/>
         </w:rPr>
-        <w:t>asx_</w:t>
-      </w:r>
-      <w:r>
-        <w:rPr>
-          <w:rFonts w:ascii="Consolas" w:eastAsia="宋体" w:hAnsi="Consolas" w:cs="宋体"/>
-          <w:i w:val="0"/>
-          <w:color w:val="000000"/>
-          <w:kern w:val="0"/>
-          <w:sz w:val="21"/>
-          <w:szCs w:val="21"/>
-        </w:rPr>
-        <w:t>info</w:t>
-      </w:r>
-      <w:proofErr w:type="spellEnd"/>
-      <w:r>
-        <w:rPr>
-          <w:rFonts w:ascii="Consolas" w:eastAsia="宋体" w:hAnsi="Consolas" w:cs="宋体"/>
-          <w:i w:val="0"/>
-          <w:color w:val="000000"/>
-          <w:kern w:val="0"/>
-          <w:sz w:val="21"/>
-          <w:szCs w:val="21"/>
-        </w:rPr>
-        <w:t xml:space="preserve"> (</w:t>
+        <w:t xml:space="preserve"> asx_info (</w:t>
       </w:r>
     </w:p>
     <w:p>
@@ -1780,31 +1713,7 @@
           <w:sz w:val="21"/>
           <w:szCs w:val="21"/>
         </w:rPr>
-        <w:t xml:space="preserve">    </w:t>
-      </w:r>
-      <w:proofErr w:type="spellStart"/>
-      <w:r>
-        <w:rPr>
-          <w:rFonts w:ascii="Consolas" w:eastAsia="宋体" w:hAnsi="Consolas" w:cs="宋体"/>
-          <w:i w:val="0"/>
-          <w:color w:val="000000"/>
-          <w:kern w:val="0"/>
-          <w:sz w:val="21"/>
-          <w:szCs w:val="21"/>
-        </w:rPr>
-        <w:t>asx_code</w:t>
-      </w:r>
-      <w:proofErr w:type="spellEnd"/>
-      <w:r>
-        <w:rPr>
-          <w:rFonts w:ascii="Consolas" w:eastAsia="宋体" w:hAnsi="Consolas" w:cs="宋体"/>
-          <w:i w:val="0"/>
-          <w:color w:val="000000"/>
-          <w:kern w:val="0"/>
-          <w:sz w:val="21"/>
-          <w:szCs w:val="21"/>
-        </w:rPr>
-        <w:t xml:space="preserve"> </w:t>
+        <w:t xml:space="preserve">    asx_code </w:t>
       </w:r>
       <w:r>
         <w:rPr>
@@ -1875,7 +1784,7 @@
           <w:sz w:val="21"/>
           <w:szCs w:val="21"/>
         </w:rPr>
-        <w:t xml:space="preserve">    headline </w:t>
+        <w:t xml:space="preserve">    title </w:t>
       </w:r>
       <w:r>
         <w:rPr>
@@ -1946,7 +1855,7 @@
           <w:sz w:val="21"/>
           <w:szCs w:val="21"/>
         </w:rPr>
-        <w:t xml:space="preserve">    </w:t>
+        <w:t xml:space="preserve">    pub_date </w:t>
       </w:r>
       <w:r>
         <w:rPr>
@@ -1957,7 +1866,7 @@
           <w:sz w:val="21"/>
           <w:szCs w:val="21"/>
         </w:rPr>
-        <w:t>date</w:t>
+        <w:t>DATE</w:t>
       </w:r>
       <w:r>
         <w:rPr>
@@ -1970,7 +1879,6 @@
         </w:rPr>
         <w:t xml:space="preserve"> </w:t>
       </w:r>
-      <w:proofErr w:type="gramStart"/>
       <w:r>
         <w:rPr>
           <w:rFonts w:ascii="Consolas" w:eastAsia="宋体" w:hAnsi="Consolas" w:cs="宋体"/>
@@ -1980,7 +1888,7 @@
           <w:sz w:val="21"/>
           <w:szCs w:val="21"/>
         </w:rPr>
-        <w:t>TEXT</w:t>
+        <w:t>NOT NULL</w:t>
       </w:r>
       <w:r>
         <w:rPr>
@@ -1991,76 +1899,7 @@
           <w:sz w:val="21"/>
           <w:szCs w:val="21"/>
         </w:rPr>
-        <w:t xml:space="preserve"> </w:t>
-      </w:r>
-      <w:r>
-        <w:rPr>
-          <w:rFonts w:ascii="Consolas" w:eastAsia="宋体" w:hAnsi="Consolas" w:cs="宋体"/>
-          <w:i w:val="0"/>
-          <w:color w:val="0000FF"/>
-          <w:kern w:val="0"/>
-          <w:sz w:val="21"/>
-          <w:szCs w:val="21"/>
-        </w:rPr>
-        <w:t>NOT</w:t>
-      </w:r>
-      <w:proofErr w:type="gramEnd"/>
-      <w:r>
-        <w:rPr>
-          <w:rFonts w:ascii="Consolas" w:eastAsia="宋体" w:hAnsi="Consolas" w:cs="宋体"/>
-          <w:i w:val="0"/>
-          <w:color w:val="0000FF"/>
-          <w:kern w:val="0"/>
-          <w:sz w:val="21"/>
-          <w:szCs w:val="21"/>
-        </w:rPr>
-        <w:t xml:space="preserve"> </w:t>
-      </w:r>
-      <w:proofErr w:type="gramStart"/>
-      <w:r>
-        <w:rPr>
-          <w:rFonts w:ascii="Consolas" w:eastAsia="宋体" w:hAnsi="Consolas" w:cs="宋体"/>
-          <w:i w:val="0"/>
-          <w:color w:val="0000FF"/>
-          <w:kern w:val="0"/>
-          <w:sz w:val="21"/>
-          <w:szCs w:val="21"/>
-        </w:rPr>
-        <w:t>NULL</w:t>
-      </w:r>
-      <w:r>
-        <w:rPr>
-          <w:rFonts w:ascii="Consolas" w:eastAsia="宋体" w:hAnsi="Consolas" w:cs="宋体"/>
-          <w:i w:val="0"/>
-          <w:color w:val="000000"/>
-          <w:kern w:val="0"/>
-          <w:sz w:val="21"/>
-          <w:szCs w:val="21"/>
-        </w:rPr>
-        <w:t xml:space="preserve">,   </w:t>
-      </w:r>
-      <w:proofErr w:type="gramEnd"/>
-      <w:r>
-        <w:rPr>
-          <w:rFonts w:ascii="Consolas" w:eastAsia="宋体" w:hAnsi="Consolas" w:cs="宋体"/>
-          <w:i w:val="0"/>
-          <w:color w:val="000000"/>
-          <w:kern w:val="0"/>
-          <w:sz w:val="21"/>
-          <w:szCs w:val="21"/>
-        </w:rPr>
-        <w:t>           </w:t>
-      </w:r>
-      <w:r>
-        <w:rPr>
-          <w:rFonts w:ascii="Consolas" w:eastAsia="宋体" w:hAnsi="Consolas" w:cs="宋体"/>
-          <w:i w:val="0"/>
-          <w:color w:val="008000"/>
-          <w:kern w:val="0"/>
-          <w:sz w:val="21"/>
-          <w:szCs w:val="21"/>
-        </w:rPr>
-        <w:t>-- Format: YYYY-MM-DD</w:t>
+        <w:t>,</w:t>
       </w:r>
     </w:p>
     <w:p>
@@ -2087,31 +1926,7 @@
           <w:sz w:val="21"/>
           <w:szCs w:val="21"/>
         </w:rPr>
-        <w:t xml:space="preserve">    </w:t>
-      </w:r>
-      <w:proofErr w:type="spellStart"/>
-      <w:r>
-        <w:rPr>
-          <w:rFonts w:ascii="Consolas" w:eastAsia="宋体" w:hAnsi="Consolas" w:cs="宋体"/>
-          <w:i w:val="0"/>
-          <w:color w:val="0000FF"/>
-          <w:kern w:val="0"/>
-          <w:sz w:val="21"/>
-          <w:szCs w:val="21"/>
-        </w:rPr>
-        <w:t>url</w:t>
-      </w:r>
-      <w:proofErr w:type="spellEnd"/>
-      <w:r>
-        <w:rPr>
-          <w:rFonts w:ascii="Consolas" w:eastAsia="宋体" w:hAnsi="Consolas" w:cs="宋体"/>
-          <w:i w:val="0"/>
-          <w:color w:val="000000"/>
-          <w:kern w:val="0"/>
-          <w:sz w:val="21"/>
-          <w:szCs w:val="21"/>
-        </w:rPr>
-        <w:t xml:space="preserve"> </w:t>
+        <w:t xml:space="preserve">    pdf_url </w:t>
       </w:r>
       <w:r>
         <w:rPr>
@@ -2248,7 +2063,7 @@
           <w:sz w:val="21"/>
           <w:szCs w:val="21"/>
         </w:rPr>
-        <w:t xml:space="preserve">     </w:t>
+        <w:t xml:space="preserve">,     </w:t>
       </w:r>
       <w:r>
         <w:rPr>
@@ -2266,7 +2081,193 @@
       <w:pPr>
         <w:widowControl/>
         <w:shd w:val="clear" w:color="auto" w:fill="FFFFFF"/>
-        <w:spacing w:afterLines="0" w:after="240" w:line="285" w:lineRule="atLeast"/>
+        <w:spacing w:afterLines="0" w:after="0" w:line="285" w:lineRule="atLeast"/>
+        <w:ind w:leftChars="0" w:left="0"/>
+        <w:rPr>
+          <w:rFonts w:ascii="Consolas" w:eastAsia="宋体" w:hAnsi="Consolas" w:cs="宋体"/>
+          <w:i w:val="0"/>
+          <w:color w:val="000000"/>
+          <w:kern w:val="0"/>
+          <w:sz w:val="21"/>
+          <w:szCs w:val="21"/>
+        </w:rPr>
+      </w:pPr>
+      <w:r>
+        <w:rPr>
+          <w:rFonts w:ascii="Consolas" w:eastAsia="宋体" w:hAnsi="Consolas" w:cs="宋体"/>
+          <w:i w:val="0"/>
+          <w:color w:val="000000"/>
+          <w:kern w:val="0"/>
+          <w:sz w:val="21"/>
+          <w:szCs w:val="21"/>
+        </w:rPr>
+        <w:lastRenderedPageBreak/>
+        <w:t xml:space="preserve">    update_timestamp </w:t>
+      </w:r>
+      <w:r>
+        <w:rPr>
+          <w:rFonts w:ascii="Consolas" w:eastAsia="宋体" w:hAnsi="Consolas" w:cs="宋体"/>
+          <w:i w:val="0"/>
+          <w:color w:val="0000FF"/>
+          <w:kern w:val="0"/>
+          <w:sz w:val="21"/>
+          <w:szCs w:val="21"/>
+        </w:rPr>
+        <w:t>DATETIME</w:t>
+      </w:r>
+      <w:r>
+        <w:rPr>
+          <w:rFonts w:ascii="Consolas" w:eastAsia="宋体" w:hAnsi="Consolas" w:cs="宋体"/>
+          <w:i w:val="0"/>
+          <w:color w:val="000000"/>
+          <w:kern w:val="0"/>
+          <w:sz w:val="21"/>
+          <w:szCs w:val="21"/>
+        </w:rPr>
+        <w:t xml:space="preserve"> </w:t>
+      </w:r>
+      <w:r>
+        <w:rPr>
+          <w:rFonts w:ascii="Consolas" w:eastAsia="宋体" w:hAnsi="Consolas" w:cs="宋体"/>
+          <w:i w:val="0"/>
+          <w:color w:val="0000FF"/>
+          <w:kern w:val="0"/>
+          <w:sz w:val="21"/>
+          <w:szCs w:val="21"/>
+        </w:rPr>
+        <w:t>DEFAULT</w:t>
+      </w:r>
+      <w:r>
+        <w:rPr>
+          <w:rFonts w:ascii="Consolas" w:eastAsia="宋体" w:hAnsi="Consolas" w:cs="宋体"/>
+          <w:i w:val="0"/>
+          <w:color w:val="000000"/>
+          <w:kern w:val="0"/>
+          <w:sz w:val="21"/>
+          <w:szCs w:val="21"/>
+        </w:rPr>
+        <w:t xml:space="preserve"> CURRENT_TIMESTAMP,</w:t>
+      </w:r>
+    </w:p>
+    <w:p>
+      <w:pPr>
+        <w:widowControl/>
+        <w:shd w:val="clear" w:color="auto" w:fill="FFFFFF"/>
+        <w:spacing w:afterLines="0" w:after="0" w:line="285" w:lineRule="atLeast"/>
+        <w:ind w:leftChars="0" w:left="0"/>
+        <w:rPr>
+          <w:rFonts w:ascii="Consolas" w:eastAsia="宋体" w:hAnsi="Consolas" w:cs="宋体"/>
+          <w:i w:val="0"/>
+          <w:color w:val="000000"/>
+          <w:kern w:val="0"/>
+          <w:sz w:val="21"/>
+          <w:szCs w:val="21"/>
+        </w:rPr>
+      </w:pPr>
+      <w:r>
+        <w:rPr>
+          <w:rFonts w:ascii="Consolas" w:eastAsia="宋体" w:hAnsi="Consolas" w:cs="宋体"/>
+          <w:i w:val="0"/>
+          <w:color w:val="000000"/>
+          <w:kern w:val="0"/>
+          <w:sz w:val="21"/>
+          <w:szCs w:val="21"/>
+        </w:rPr>
+        <w:t xml:space="preserve">    update_user </w:t>
+      </w:r>
+      <w:r>
+        <w:rPr>
+          <w:rFonts w:ascii="Consolas" w:eastAsia="宋体" w:hAnsi="Consolas" w:cs="宋体"/>
+          <w:i w:val="0"/>
+          <w:color w:val="0000FF"/>
+          <w:kern w:val="0"/>
+          <w:sz w:val="21"/>
+          <w:szCs w:val="21"/>
+        </w:rPr>
+        <w:t>TEXT</w:t>
+      </w:r>
+      <w:r>
+        <w:rPr>
+          <w:rFonts w:ascii="Consolas" w:eastAsia="宋体" w:hAnsi="Consolas" w:cs="宋体"/>
+          <w:i w:val="0"/>
+          <w:color w:val="000000"/>
+          <w:kern w:val="0"/>
+          <w:sz w:val="21"/>
+          <w:szCs w:val="21"/>
+        </w:rPr>
+        <w:t xml:space="preserve"> </w:t>
+      </w:r>
+      <w:r>
+        <w:rPr>
+          <w:rFonts w:ascii="Consolas" w:eastAsia="宋体" w:hAnsi="Consolas" w:cs="宋体"/>
+          <w:i w:val="0"/>
+          <w:color w:val="0000FF"/>
+          <w:kern w:val="0"/>
+          <w:sz w:val="21"/>
+          <w:szCs w:val="21"/>
+        </w:rPr>
+        <w:t>NOT</w:t>
+      </w:r>
+      <w:r>
+        <w:rPr>
+          <w:rFonts w:ascii="Consolas" w:eastAsia="宋体" w:hAnsi="Consolas" w:cs="宋体"/>
+          <w:i w:val="0"/>
+          <w:color w:val="000000"/>
+          <w:kern w:val="0"/>
+          <w:sz w:val="21"/>
+          <w:szCs w:val="21"/>
+        </w:rPr>
+        <w:t xml:space="preserve"> NULLL</w:t>
+      </w:r>
+    </w:p>
+    <w:p>
+      <w:pPr>
+        <w:widowControl/>
+        <w:shd w:val="clear" w:color="auto" w:fill="FFFFFF"/>
+        <w:spacing w:afterLines="0" w:after="0" w:line="285" w:lineRule="atLeast"/>
+        <w:ind w:leftChars="0" w:left="0"/>
+        <w:rPr>
+          <w:rFonts w:ascii="Consolas" w:eastAsia="宋体" w:hAnsi="Consolas" w:cs="宋体"/>
+          <w:i w:val="0"/>
+          <w:color w:val="000000"/>
+          <w:kern w:val="0"/>
+          <w:sz w:val="21"/>
+          <w:szCs w:val="21"/>
+        </w:rPr>
+      </w:pPr>
+      <w:r>
+        <w:rPr>
+          <w:rFonts w:ascii="Consolas" w:eastAsia="宋体" w:hAnsi="Consolas" w:cs="宋体"/>
+          <w:i w:val="0"/>
+          <w:color w:val="000000"/>
+          <w:kern w:val="0"/>
+          <w:sz w:val="21"/>
+          <w:szCs w:val="21"/>
+        </w:rPr>
+        <w:t>);</w:t>
+      </w:r>
+    </w:p>
+    <w:p>
+      <w:pPr>
+        <w:widowControl/>
+        <w:shd w:val="clear" w:color="auto" w:fill="FFFFFF"/>
+        <w:spacing w:afterLines="0" w:after="0" w:line="285" w:lineRule="atLeast"/>
+        <w:ind w:leftChars="0" w:left="0"/>
+        <w:rPr>
+          <w:rFonts w:ascii="Consolas" w:eastAsia="宋体" w:hAnsi="Consolas" w:cs="宋体"/>
+          <w:i w:val="0"/>
+          <w:color w:val="000000"/>
+          <w:kern w:val="0"/>
+          <w:sz w:val="21"/>
+          <w:szCs w:val="21"/>
+        </w:rPr>
+      </w:pPr>
+    </w:p>
+    <w:p>
+      <w:pPr>
+        <w:widowControl/>
+        <w:shd w:val="clear" w:color="auto" w:fill="FFFFFF"/>
+        <w:spacing w:afterLines="0" w:after="312" w:line="285" w:lineRule="atLeast"/>
         <w:ind w:leftChars="0" w:left="360"/>
         <w:rPr>
           <w:rFonts w:ascii="Consolas" w:eastAsia="宋体" w:hAnsi="Consolas" w:cs="宋体"/>
@@ -2281,13 +2282,157 @@
         <w:rPr>
           <w:rFonts w:ascii="Consolas" w:eastAsia="宋体" w:hAnsi="Consolas" w:cs="宋体"/>
           <w:i w:val="0"/>
+          <w:color w:val="0000FF"/>
+          <w:kern w:val="0"/>
+          <w:sz w:val="21"/>
+          <w:szCs w:val="21"/>
+        </w:rPr>
+        <w:t>CREATE</w:t>
+      </w:r>
+      <w:r>
+        <w:rPr>
+          <w:rFonts w:ascii="Consolas" w:eastAsia="宋体" w:hAnsi="Consolas" w:cs="宋体"/>
+          <w:i w:val="0"/>
           <w:color w:val="000000"/>
           <w:kern w:val="0"/>
           <w:sz w:val="21"/>
           <w:szCs w:val="21"/>
         </w:rPr>
-        <w:lastRenderedPageBreak/>
-        <w:t>);</w:t>
+        <w:t xml:space="preserve"> </w:t>
+      </w:r>
+      <w:r>
+        <w:rPr>
+          <w:rFonts w:ascii="Consolas" w:eastAsia="宋体" w:hAnsi="Consolas" w:cs="宋体"/>
+          <w:i w:val="0"/>
+          <w:color w:val="0000FF"/>
+          <w:kern w:val="0"/>
+          <w:sz w:val="21"/>
+          <w:szCs w:val="21"/>
+        </w:rPr>
+        <w:t>index</w:t>
+      </w:r>
+      <w:r>
+        <w:rPr>
+          <w:rFonts w:ascii="Consolas" w:eastAsia="宋体" w:hAnsi="Consolas" w:cs="宋体"/>
+          <w:i w:val="0"/>
+          <w:color w:val="000000"/>
+          <w:kern w:val="0"/>
+          <w:sz w:val="21"/>
+          <w:szCs w:val="21"/>
+        </w:rPr>
+        <w:t xml:space="preserve"> if </w:t>
+      </w:r>
+      <w:r>
+        <w:rPr>
+          <w:rFonts w:ascii="Consolas" w:eastAsia="宋体" w:hAnsi="Consolas" w:cs="宋体"/>
+          <w:i w:val="0"/>
+          <w:color w:val="0000FF"/>
+          <w:kern w:val="0"/>
+          <w:sz w:val="21"/>
+          <w:szCs w:val="21"/>
+        </w:rPr>
+        <w:t>not</w:t>
+      </w:r>
+      <w:r>
+        <w:rPr>
+          <w:rFonts w:ascii="Consolas" w:eastAsia="宋体" w:hAnsi="Consolas" w:cs="宋体"/>
+          <w:i w:val="0"/>
+          <w:color w:val="000000"/>
+          <w:kern w:val="0"/>
+          <w:sz w:val="21"/>
+          <w:szCs w:val="21"/>
+        </w:rPr>
+        <w:t xml:space="preserve"> </w:t>
+      </w:r>
+      <w:r>
+        <w:rPr>
+          <w:rFonts w:ascii="Consolas" w:eastAsia="宋体" w:hAnsi="Consolas" w:cs="宋体"/>
+          <w:i w:val="0"/>
+          <w:color w:val="0000FF"/>
+          <w:kern w:val="0"/>
+          <w:sz w:val="21"/>
+          <w:szCs w:val="21"/>
+        </w:rPr>
+        <w:t>exists</w:t>
+      </w:r>
+      <w:r>
+        <w:rPr>
+          <w:rFonts w:ascii="Consolas" w:eastAsia="宋体" w:hAnsi="Consolas" w:cs="宋体"/>
+          <w:i w:val="0"/>
+          <w:color w:val="000000"/>
+          <w:kern w:val="0"/>
+          <w:sz w:val="21"/>
+          <w:szCs w:val="21"/>
+        </w:rPr>
+        <w:t xml:space="preserve"> idx_code_date </w:t>
+      </w:r>
+      <w:r>
+        <w:rPr>
+          <w:rFonts w:ascii="Consolas" w:eastAsia="宋体" w:hAnsi="Consolas" w:cs="宋体"/>
+          <w:i w:val="0"/>
+          <w:color w:val="0000FF"/>
+          <w:kern w:val="0"/>
+          <w:sz w:val="21"/>
+          <w:szCs w:val="21"/>
+        </w:rPr>
+        <w:t>on</w:t>
+      </w:r>
+      <w:r>
+        <w:rPr>
+          <w:rFonts w:ascii="Consolas" w:eastAsia="宋体" w:hAnsi="Consolas" w:cs="宋体"/>
+          <w:i w:val="0"/>
+          <w:color w:val="000000"/>
+          <w:kern w:val="0"/>
+          <w:sz w:val="21"/>
+          <w:szCs w:val="21"/>
+        </w:rPr>
+        <w:t xml:space="preserve"> asx_info(asx_code, pub_date);</w:t>
+      </w:r>
+    </w:p>
+    <w:p>
+      <w:pPr>
+        <w:pStyle w:val="a9"/>
+        <w:numPr>
+          <w:ilvl w:val="0"/>
+          <w:numId w:val="6"/>
+        </w:numPr>
+        <w:spacing w:after="312"/>
+        <w:ind w:leftChars="0" w:left="360"/>
+        <w:rPr>
+          <w:rFonts w:eastAsiaTheme="minorEastAsia"/>
+          <w:b/>
+          <w:bCs/>
+        </w:rPr>
+      </w:pPr>
+      <w:r>
+        <w:rPr>
+          <w:b/>
+          <w:bCs/>
+        </w:rPr>
+        <w:t>Table</w:t>
+      </w:r>
+      <w:r>
+        <w:rPr>
+          <w:rFonts w:eastAsiaTheme="minorEastAsia"/>
+          <w:u w:val="single"/>
+        </w:rPr>
+        <w:t xml:space="preserve"> </w:t>
+      </w:r>
+      <w:r>
+        <w:rPr>
+          <w:rFonts w:eastAsiaTheme="minorEastAsia"/>
+          <w:i w:val="0"/>
+          <w:iCs/>
+        </w:rPr>
+        <w:t>asx_</w:t>
+      </w:r>
+      <w:r>
+        <w:rPr>
+          <w:rFonts w:eastAsiaTheme="minorEastAsia"/>
+          <w:i w:val="0"/>
+          <w:iCs/>
+        </w:rPr>
+        <w:t>info</w:t>
       </w:r>
     </w:p>
     <w:p>
@@ -2295,9 +2440,15 @@
         <w:spacing w:after="312"/>
         <w:ind w:left="360"/>
         <w:rPr>
-          <w:rFonts w:eastAsiaTheme="minorEastAsia" w:hint="eastAsia"/>
-        </w:rPr>
-      </w:pPr>
+          <w:rFonts w:eastAsiaTheme="minorEastAsia"/>
+        </w:rPr>
+      </w:pPr>
+      <w:r>
+        <w:rPr>
+          <w:rFonts w:eastAsiaTheme="minorEastAsia"/>
+        </w:rPr>
+        <w:t>Stores parsed data from Dividend/Distribution.pdf, for every ASX code in the ASX website.</w:t>
+      </w:r>
     </w:p>
     <w:p>
       <w:pPr>
@@ -2542,23 +2693,7 @@
         <w:jc w:val="both"/>
       </w:pPr>
       <w:r>
-        <w:t xml:space="preserve">Drop and </w:t>
-      </w:r>
-      <w:proofErr w:type="gramStart"/>
-      <w:r>
-        <w:t>Drop</w:t>
-      </w:r>
-      <w:proofErr w:type="gramEnd"/>
-      <w:r>
-        <w:t xml:space="preserve"> a file in a gray </w:t>
-      </w:r>
-      <w:proofErr w:type="gramStart"/>
-      <w:r>
-        <w:t>area, and</w:t>
-      </w:r>
-      <w:proofErr w:type="gramEnd"/>
-      <w:r>
-        <w:t xml:space="preserve"> select a template to start a File Parser process and display the result. The UI will display the template in a form first and the display the parsed content in the form.</w:t>
+        <w:t>Drop and Drop a file in a gray area, and select a template to start a File Parser process and display the result. The UI will display the template in a form first and the display the parsed content in the form.</w:t>
       </w:r>
     </w:p>
     <w:p>
@@ -2568,21 +2703,8 @@
         <w:jc w:val="both"/>
       </w:pPr>
       <w:r>
-        <w:t xml:space="preserve">Column Name 1 in DB | re pattern 1 | (value after parsed, can </w:t>
-      </w:r>
-      <w:proofErr w:type="gramStart"/>
-      <w:r>
-        <w:t>be edited</w:t>
-      </w:r>
-      <w:proofErr w:type="gramEnd"/>
-      <w:r>
-        <w:t xml:space="preserve">) | </w:t>
-      </w:r>
-      <w:proofErr w:type="gramStart"/>
-      <w:r>
-        <w:t>comment</w:t>
-      </w:r>
-      <w:proofErr w:type="gramEnd"/>
+        <w:t>Column Name 1 in DB | re pattern 1 | (value after parsed, can be edited) | comment</w:t>
+      </w:r>
     </w:p>
     <w:p>
       <w:pPr>
@@ -2591,21 +2713,8 @@
         <w:jc w:val="both"/>
       </w:pPr>
       <w:r>
-        <w:t xml:space="preserve">Column Name 2 in DB | re pattern 2 | (value after parsed, can </w:t>
-      </w:r>
-      <w:proofErr w:type="gramStart"/>
-      <w:r>
-        <w:t>be edited</w:t>
-      </w:r>
-      <w:proofErr w:type="gramEnd"/>
-      <w:r>
-        <w:t xml:space="preserve">) | </w:t>
-      </w:r>
-      <w:proofErr w:type="gramStart"/>
-      <w:r>
-        <w:t>comment</w:t>
-      </w:r>
-      <w:proofErr w:type="gramEnd"/>
+        <w:t>Column Name 2 in DB | re pattern 2 | (value after parsed, can be edited) | comment</w:t>
+      </w:r>
     </w:p>
     <w:p>
       <w:pPr>
@@ -2613,45 +2722,9 @@
         <w:ind w:leftChars="62" w:left="149"/>
         <w:jc w:val="both"/>
       </w:pPr>
-      <w:proofErr w:type="gramStart"/>
-      <w:r>
-        <w:t>Some</w:t>
-      </w:r>
-      <w:proofErr w:type="gramEnd"/>
-      <w:r>
-        <w:t xml:space="preserve"> columns </w:t>
-      </w:r>
-      <w:proofErr w:type="gramStart"/>
-      <w:r>
-        <w:t>are not directly parsed</w:t>
-      </w:r>
-      <w:proofErr w:type="gramEnd"/>
-      <w:r>
-        <w:t xml:space="preserve"> from the file, a certain number of business rules will apply </w:t>
-      </w:r>
-      <w:proofErr w:type="gramStart"/>
-      <w:r>
-        <w:t>on</w:t>
-      </w:r>
-      <w:proofErr w:type="gramEnd"/>
-      <w:r>
-        <w:t xml:space="preserve"> them, </w:t>
-      </w:r>
-      <w:proofErr w:type="gramStart"/>
-      <w:r>
-        <w:t>like</w:t>
-      </w:r>
-      <w:proofErr w:type="gramEnd"/>
-      <w:r>
-        <w:t xml:space="preserve"> it can be the sum of other columns. In this case, the applied business rules will </w:t>
-      </w:r>
-      <w:proofErr w:type="gramStart"/>
-      <w:r>
-        <w:t>be displayed</w:t>
-      </w:r>
-      <w:proofErr w:type="gramEnd"/>
-      <w:r>
-        <w:t xml:space="preserve"> in the Comment field.</w:t>
+      <w:r>
+        <w:lastRenderedPageBreak/>
+        <w:t>Some columns are not directly parsed from the file, a certain number of business rules will apply on them, like it can be the sum of other columns. In this case, the applied business rules will be displayed in the Comment field.</w:t>
       </w:r>
     </w:p>
     <w:p>
@@ -2662,21 +2735,8 @@
       </w:pPr>
       <w:r>
         <w:tab/>
-        <w:t xml:space="preserve">Add an extra row from a dropdown list of column </w:t>
-      </w:r>
-      <w:proofErr w:type="gramStart"/>
-      <w:r>
-        <w:t>name</w:t>
-      </w:r>
-      <w:proofErr w:type="gramEnd"/>
-      <w:r>
-        <w:t xml:space="preserve">, and input a value and </w:t>
-      </w:r>
-      <w:proofErr w:type="gramStart"/>
-      <w:r>
-        <w:t>comment</w:t>
-      </w:r>
-      <w:proofErr w:type="gramEnd"/>
+        <w:t>Add an extra row from a dropdown list of column name, and input a value and comment</w:t>
+      </w:r>
     </w:p>
     <w:p>
       <w:pPr>
@@ -2685,122 +2745,303 @@
         <w:jc w:val="both"/>
       </w:pPr>
       <w:r>
+        <w:tab/>
+      </w:r>
+      <w:r>
+        <w:t xml:space="preserve">Submit the entire form </w:t>
+      </w:r>
+      <w:r>
+        <w:t>(</w:t>
+      </w:r>
+      <w:r>
+        <w:t>Use</w:t>
+      </w:r>
+      <w:r>
+        <w:t xml:space="preserve"> added r</w:t>
+      </w:r>
+      <w:r>
+        <w:t>ow</w:t>
+      </w:r>
+      <w:r>
+        <w:t xml:space="preserve"> i</w:t>
+      </w:r>
+      <w:r>
+        <w:t>ncluded</w:t>
+      </w:r>
+      <w:r>
+        <w:t>)</w:t>
+      </w:r>
+      <w:r>
+        <w:t xml:space="preserve"> to MR Update Interface. User will be asked to input some extra information used to display in the MR Update Interface in a pop-out window</w:t>
+      </w:r>
+      <w:r>
+        <w:t xml:space="preserve"> (Bo</w:t>
+      </w:r>
+      <w:r>
+        <w:t>tto</w:t>
+      </w:r>
+      <w:r>
+        <w:t>m</w:t>
+      </w:r>
+      <w:r>
+        <w:t xml:space="preserve"> area</w:t>
+      </w:r>
+      <w:r>
+        <w:t xml:space="preserve"> -</w:t>
+      </w:r>
+      <w:r>
+        <w:t xml:space="preserve"> button</w:t>
+      </w:r>
+      <w:r>
+        <w:t>)</w:t>
+      </w:r>
+    </w:p>
+    <w:p>
+      <w:pPr>
+        <w:spacing w:after="312"/>
+        <w:ind w:leftChars="62" w:left="149" w:firstLine="271"/>
+        <w:jc w:val="both"/>
+      </w:pPr>
+      <w:r>
+        <w:t>O</w:t>
+      </w:r>
+      <w:r>
+        <w:t>r ignore the drop and drop area</w:t>
+      </w:r>
+      <w:r>
+        <w:t>,</w:t>
+      </w:r>
+      <w:r>
+        <w:t xml:space="preserve"> input</w:t>
+      </w:r>
+      <w:r>
+        <w:t xml:space="preserve"> a</w:t>
+      </w:r>
+      <w:r>
+        <w:t xml:space="preserve"> folder path in a text</w:t>
+      </w:r>
+      <w:r>
+        <w:t>-</w:t>
+      </w:r>
+      <w:r>
+        <w:t>input field. The files in the folder will automatically parse</w:t>
+      </w:r>
+      <w:r>
+        <w:t>d</w:t>
+      </w:r>
+      <w:r>
+        <w:t xml:space="preserve"> and flow to the MR Update Interface.</w:t>
+      </w:r>
+    </w:p>
+    <w:p>
+      <w:pPr>
+        <w:spacing w:after="312"/>
+        <w:ind w:leftChars="62" w:left="149"/>
+        <w:jc w:val="both"/>
+        <w:rPr>
+          <w:b/>
+          <w:bCs/>
+        </w:rPr>
+      </w:pPr>
+      <w:r>
+        <w:rPr>
+          <w:b/>
+          <w:bCs/>
+        </w:rPr>
+        <w:t>MR Update Interface:</w:t>
+      </w:r>
+    </w:p>
+    <w:p>
+      <w:pPr>
+        <w:spacing w:after="312"/>
+        <w:ind w:leftChars="62" w:left="149"/>
+        <w:jc w:val="both"/>
+      </w:pPr>
+      <w:r>
+        <w:tab/>
+        <w:t>An editable table area will show, table will have a fixed column name set</w:t>
+      </w:r>
+    </w:p>
+    <w:p>
+      <w:pPr>
+        <w:spacing w:after="312"/>
+        <w:ind w:leftChars="62" w:left="149"/>
+        <w:jc w:val="both"/>
+      </w:pPr>
+      <w:r>
+        <w:tab/>
+        <w:t>Task data can be pasted in this area, including task info from Parse Interface</w:t>
+      </w:r>
+    </w:p>
+    <w:p>
+      <w:pPr>
+        <w:spacing w:after="312"/>
+        <w:ind w:leftChars="62" w:left="149"/>
+        <w:jc w:val="both"/>
+      </w:pPr>
+      <w:r>
+        <w:tab/>
+        <w:t>Submit this task form to DMH system (bottom Area – Button)</w:t>
+      </w:r>
+    </w:p>
+    <w:p>
+      <w:pPr>
+        <w:spacing w:after="312"/>
+        <w:ind w:leftChars="62" w:left="149"/>
+        <w:jc w:val="both"/>
+      </w:pPr>
+      <w:r>
+        <w:tab/>
+        <w:t>Real-time submitting status will display in the table</w:t>
+      </w:r>
+    </w:p>
+    <w:p>
+      <w:pPr>
+        <w:spacing w:after="312"/>
+        <w:ind w:leftChars="62" w:left="149"/>
+        <w:jc w:val="both"/>
+      </w:pPr>
+      <w:r>
+        <w:tab/>
+        <w:t>Click a single row in the table will show the speci</w:t>
+      </w:r>
+      <w:r>
+        <w:t>fic business data of it</w:t>
+      </w:r>
+    </w:p>
+    <w:p>
+      <w:pPr>
+        <w:spacing w:after="312"/>
+        <w:ind w:leftChars="62" w:left="149"/>
+        <w:jc w:val="both"/>
+      </w:pPr>
+      <w:r>
+        <w:tab/>
+        <w:t>Automatically save the backup file when updating successfully (each task row will generate a backup file)</w:t>
+      </w:r>
+    </w:p>
+    <w:p>
+      <w:pPr>
+        <w:spacing w:after="312"/>
+        <w:ind w:leftChars="62" w:left="149"/>
+        <w:jc w:val="both"/>
+        <w:rPr>
+          <w:b/>
+          <w:bCs/>
+        </w:rPr>
+      </w:pPr>
+      <w:r>
+        <w:rPr>
+          <w:b/>
+          <w:bCs/>
+        </w:rPr>
+        <w:t>DB Browser Interface</w:t>
+      </w:r>
+      <w:r>
+        <w:rPr>
+          <w:b/>
+          <w:bCs/>
+        </w:rPr>
+        <w:t>:</w:t>
+      </w:r>
+    </w:p>
+    <w:p>
+      <w:pPr>
+        <w:spacing w:after="312"/>
+        <w:ind w:leftChars="62" w:left="149"/>
+        <w:jc w:val="both"/>
+      </w:pPr>
+      <w:r>
+        <w:tab/>
+        <w:t>Query a remote Sqlite3 database by SQL (Top Area)</w:t>
+      </w:r>
+    </w:p>
+    <w:p>
+      <w:pPr>
+        <w:spacing w:after="312"/>
+        <w:ind w:leftChars="62" w:left="149"/>
+        <w:jc w:val="both"/>
+      </w:pPr>
+      <w:r>
+        <w:tab/>
+        <w:t>Query result will be displayed (Bottom Area)</w:t>
+      </w:r>
+    </w:p>
+    <w:p>
+      <w:pPr>
+        <w:spacing w:after="312"/>
+        <w:ind w:leftChars="62" w:left="149"/>
+        <w:jc w:val="both"/>
+      </w:pPr>
+      <w:r>
+        <w:tab/>
+        <w:t>Data in the query result table can be re-ordered and exported</w:t>
+      </w:r>
+    </w:p>
+    <w:p>
+      <w:pPr>
+        <w:spacing w:after="312"/>
+        <w:ind w:leftChars="62" w:left="149"/>
+        <w:jc w:val="both"/>
+        <w:rPr>
+          <w:b/>
+          <w:bCs/>
+        </w:rPr>
+      </w:pPr>
+      <w:r>
+        <w:rPr>
+          <w:b/>
+          <w:bCs/>
+        </w:rPr>
+        <w:t>Manual Interface:</w:t>
+      </w:r>
+    </w:p>
+    <w:p>
+      <w:pPr>
+        <w:spacing w:after="312"/>
+        <w:ind w:leftChars="62" w:left="149"/>
+        <w:jc w:val="both"/>
+      </w:pPr>
+      <w:r>
+        <w:tab/>
+        <w:t>Display the business logic of the MR Update Interface</w:t>
+      </w:r>
+    </w:p>
+    <w:p>
+      <w:pPr>
+        <w:spacing w:after="312"/>
+        <w:ind w:leftChars="62" w:left="149"/>
+        <w:jc w:val="both"/>
+        <w:rPr>
+          <w:b/>
+          <w:bCs/>
+        </w:rPr>
+      </w:pPr>
+      <w:r>
+        <w:rPr>
+          <w:b/>
+          <w:bCs/>
+        </w:rPr>
+        <w:t>Setting Interface</w:t>
+      </w:r>
+      <w:r>
+        <w:rPr>
+          <w:b/>
+          <w:bCs/>
+        </w:rPr>
+        <w:t>:</w:t>
+      </w:r>
+    </w:p>
+    <w:p>
+      <w:pPr>
+        <w:spacing w:after="312"/>
+        <w:ind w:leftChars="62" w:left="149"/>
+        <w:jc w:val="both"/>
+      </w:pPr>
+      <w:r>
         <w:lastRenderedPageBreak/>
         <w:tab/>
-      </w:r>
-      <w:r>
-        <w:t xml:space="preserve">Submit the entire form </w:t>
-      </w:r>
-      <w:r>
-        <w:t>(</w:t>
-      </w:r>
-      <w:r>
-        <w:t>Use</w:t>
-      </w:r>
-      <w:r>
-        <w:t xml:space="preserve"> added r</w:t>
-      </w:r>
-      <w:r>
-        <w:t>ow</w:t>
-      </w:r>
-      <w:r>
-        <w:t xml:space="preserve"> i</w:t>
-      </w:r>
-      <w:r>
-        <w:t>ncluded</w:t>
-      </w:r>
-      <w:r>
-        <w:t>)</w:t>
-      </w:r>
-      <w:r>
-        <w:t xml:space="preserve"> to MR Update Interface. </w:t>
-      </w:r>
-      <w:proofErr w:type="gramStart"/>
-      <w:r>
-        <w:t>User</w:t>
-      </w:r>
-      <w:proofErr w:type="gramEnd"/>
-      <w:r>
-        <w:t xml:space="preserve"> will </w:t>
-      </w:r>
-      <w:proofErr w:type="gramStart"/>
-      <w:r>
-        <w:t>be asked</w:t>
-      </w:r>
-      <w:proofErr w:type="gramEnd"/>
-      <w:r>
-        <w:t xml:space="preserve"> to input </w:t>
-      </w:r>
-      <w:proofErr w:type="gramStart"/>
-      <w:r>
-        <w:t>some</w:t>
-      </w:r>
-      <w:proofErr w:type="gramEnd"/>
-      <w:r>
-        <w:t xml:space="preserve"> extra information used to display in the MR Update Interface in a pop-out window</w:t>
-      </w:r>
-      <w:r>
-        <w:t xml:space="preserve"> (Bo</w:t>
-      </w:r>
-      <w:r>
-        <w:t>tto</w:t>
-      </w:r>
-      <w:r>
-        <w:t>m</w:t>
-      </w:r>
-      <w:r>
-        <w:t xml:space="preserve"> area</w:t>
-      </w:r>
-      <w:r>
-        <w:t xml:space="preserve"> -</w:t>
-      </w:r>
-      <w:r>
-        <w:t xml:space="preserve"> button</w:t>
-      </w:r>
-      <w:r>
-        <w:t>)</w:t>
-      </w:r>
-    </w:p>
-    <w:p>
-      <w:pPr>
-        <w:spacing w:after="312"/>
-        <w:ind w:leftChars="62" w:left="149" w:firstLine="271"/>
-        <w:jc w:val="both"/>
-      </w:pPr>
-      <w:r>
-        <w:t>O</w:t>
-      </w:r>
-      <w:r>
-        <w:t>r ignore the drop and drop area</w:t>
-      </w:r>
-      <w:r>
-        <w:t>,</w:t>
-      </w:r>
-      <w:r>
-        <w:t xml:space="preserve"> input</w:t>
-      </w:r>
-      <w:r>
-        <w:t xml:space="preserve"> a</w:t>
-      </w:r>
-      <w:r>
-        <w:t xml:space="preserve"> folder path in a text</w:t>
-      </w:r>
-      <w:r>
-        <w:t>-</w:t>
-      </w:r>
-      <w:r>
-        <w:t xml:space="preserve">input field. The files in the folder will automatically </w:t>
-      </w:r>
-      <w:proofErr w:type="gramStart"/>
-      <w:r>
-        <w:t>parse</w:t>
-      </w:r>
-      <w:r>
-        <w:t>d</w:t>
-      </w:r>
-      <w:proofErr w:type="gramEnd"/>
-      <w:r>
-        <w:t xml:space="preserve"> and flow to the MR Update Interface.</w:t>
+        <w:t>Access the software log file in real time</w:t>
       </w:r>
     </w:p>
     <w:p>
@@ -2808,17 +3049,20 @@
         <w:spacing w:after="312"/>
         <w:ind w:leftChars="62" w:left="149"/>
         <w:jc w:val="both"/>
-        <w:rPr>
-          <w:b/>
-          <w:bCs/>
-        </w:rPr>
-      </w:pPr>
-      <w:r>
-        <w:rPr>
-          <w:b/>
-          <w:bCs/>
-        </w:rPr>
-        <w:t>MR Update Interface:</w:t>
+      </w:pPr>
+      <w:r>
+        <w:tab/>
+        <w:t>Modify the log file’s path. download file path, backup-file saved path</w:t>
+      </w:r>
+    </w:p>
+    <w:p>
+      <w:pPr>
+        <w:pStyle w:val="2"/>
+        <w:spacing w:after="312"/>
+        <w:ind w:left="360"/>
+      </w:pPr>
+      <w:r>
+        <w:t>Log System:</w:t>
       </w:r>
     </w:p>
     <w:p>
@@ -2829,21 +3073,8 @@
       </w:pPr>
       <w:r>
         <w:tab/>
-        <w:t xml:space="preserve">An editable table area will show, </w:t>
-      </w:r>
-      <w:proofErr w:type="gramStart"/>
-      <w:r>
-        <w:t>table</w:t>
-      </w:r>
-      <w:proofErr w:type="gramEnd"/>
-      <w:r>
-        <w:t xml:space="preserve"> will have a fixed column name </w:t>
-      </w:r>
-      <w:proofErr w:type="gramStart"/>
-      <w:r>
-        <w:t>set</w:t>
-      </w:r>
-      <w:proofErr w:type="gramEnd"/>
+        <w:t>Log error while executing python functions, display filename, function name, vars, code line when error raised, can be added in front of a function as a decorator (like loguru)</w:t>
+      </w:r>
     </w:p>
     <w:p>
       <w:pPr>
@@ -2853,15 +3084,17 @@
       </w:pPr>
       <w:r>
         <w:tab/>
-        <w:t xml:space="preserve">Task data can </w:t>
-      </w:r>
-      <w:proofErr w:type="gramStart"/>
-      <w:r>
-        <w:t>be pasted</w:t>
-      </w:r>
-      <w:proofErr w:type="gramEnd"/>
-      <w:r>
-        <w:t xml:space="preserve"> in this area, including task info from Parse Interface</w:t>
+        <w:t>Log files will be saved in a certain path, and renew a file when reached 5mb</w:t>
+      </w:r>
+    </w:p>
+    <w:p>
+      <w:pPr>
+        <w:pStyle w:val="2"/>
+        <w:spacing w:after="312"/>
+        <w:ind w:left="360"/>
+      </w:pPr>
+      <w:r>
+        <w:t>Database System:</w:t>
       </w:r>
     </w:p>
     <w:p>
@@ -2872,7 +3105,7 @@
       </w:pPr>
       <w:r>
         <w:tab/>
-        <w:t>Submit this task form to DMH system (bottom Area – Button)</w:t>
+        <w:t>Table – asx_headline</w:t>
       </w:r>
     </w:p>
     <w:p>
@@ -2883,13 +3116,8 @@
       </w:pPr>
       <w:r>
         <w:tab/>
-        <w:t xml:space="preserve">Real-time submitting status will display in the </w:t>
-      </w:r>
-      <w:proofErr w:type="gramStart"/>
-      <w:r>
-        <w:t>table</w:t>
-      </w:r>
-      <w:proofErr w:type="gramEnd"/>
+        <w:t>Table – nz_asx</w:t>
+      </w:r>
     </w:p>
     <w:p>
       <w:pPr>
@@ -2899,320 +3127,8 @@
       </w:pPr>
       <w:r>
         <w:tab/>
-        <w:t>Click a single row in the table will show the speci</w:t>
-      </w:r>
-      <w:r>
-        <w:t xml:space="preserve">fic business data of </w:t>
-      </w:r>
-      <w:proofErr w:type="gramStart"/>
-      <w:r>
-        <w:t>it</w:t>
-      </w:r>
-      <w:proofErr w:type="gramEnd"/>
-    </w:p>
-    <w:p>
-      <w:pPr>
-        <w:spacing w:after="312"/>
-        <w:ind w:leftChars="62" w:left="149"/>
-        <w:jc w:val="both"/>
-      </w:pPr>
-      <w:r>
-        <w:tab/>
-        <w:t>Automatically save the backup file when updating successfully (each task row will generate a backup file)</w:t>
-      </w:r>
-    </w:p>
-    <w:p>
-      <w:pPr>
-        <w:spacing w:after="312"/>
-        <w:ind w:leftChars="62" w:left="149"/>
-        <w:jc w:val="both"/>
-        <w:rPr>
-          <w:b/>
-          <w:bCs/>
-        </w:rPr>
-      </w:pPr>
-      <w:r>
-        <w:rPr>
-          <w:b/>
-          <w:bCs/>
-        </w:rPr>
-        <w:t>DB Browser Interface</w:t>
-      </w:r>
-      <w:r>
-        <w:rPr>
-          <w:b/>
-          <w:bCs/>
-        </w:rPr>
-        <w:t>:</w:t>
-      </w:r>
-    </w:p>
-    <w:p>
-      <w:pPr>
-        <w:spacing w:after="312"/>
-        <w:ind w:leftChars="62" w:left="149"/>
-        <w:jc w:val="both"/>
-      </w:pPr>
-      <w:r>
-        <w:tab/>
-        <w:t>Query a remote Sqlite3 database by SQL (Top Area)</w:t>
-      </w:r>
-    </w:p>
-    <w:p>
-      <w:pPr>
-        <w:spacing w:after="312"/>
-        <w:ind w:leftChars="62" w:left="149"/>
-        <w:jc w:val="both"/>
-      </w:pPr>
-      <w:r>
-        <w:tab/>
-        <w:t xml:space="preserve">Query </w:t>
-      </w:r>
-      <w:proofErr w:type="gramStart"/>
-      <w:r>
-        <w:t>result</w:t>
-      </w:r>
-      <w:proofErr w:type="gramEnd"/>
-      <w:r>
-        <w:t xml:space="preserve"> will </w:t>
-      </w:r>
-      <w:proofErr w:type="gramStart"/>
-      <w:r>
-        <w:t>be displayed</w:t>
-      </w:r>
-      <w:proofErr w:type="gramEnd"/>
-      <w:r>
-        <w:t xml:space="preserve"> (Bottom Area)</w:t>
-      </w:r>
-    </w:p>
-    <w:p>
-      <w:pPr>
-        <w:spacing w:after="312"/>
-        <w:ind w:leftChars="62" w:left="149"/>
-        <w:jc w:val="both"/>
-      </w:pPr>
-      <w:r>
-        <w:tab/>
-        <w:t xml:space="preserve">Data in the query result table can </w:t>
-      </w:r>
-      <w:proofErr w:type="gramStart"/>
-      <w:r>
-        <w:t>be re-ordered</w:t>
-      </w:r>
-      <w:proofErr w:type="gramEnd"/>
-      <w:r>
-        <w:t xml:space="preserve"> and </w:t>
-      </w:r>
-      <w:proofErr w:type="gramStart"/>
-      <w:r>
-        <w:t>exported</w:t>
-      </w:r>
-      <w:proofErr w:type="gramEnd"/>
-    </w:p>
-    <w:p>
-      <w:pPr>
-        <w:spacing w:after="312"/>
-        <w:ind w:leftChars="62" w:left="149"/>
-        <w:jc w:val="both"/>
-        <w:rPr>
-          <w:b/>
-          <w:bCs/>
-        </w:rPr>
-      </w:pPr>
-      <w:r>
-        <w:rPr>
-          <w:b/>
-          <w:bCs/>
-        </w:rPr>
-        <w:t>Manual Interface:</w:t>
-      </w:r>
-    </w:p>
-    <w:p>
-      <w:pPr>
-        <w:spacing w:after="312"/>
-        <w:ind w:leftChars="62" w:left="149"/>
-        <w:jc w:val="both"/>
-      </w:pPr>
-      <w:r>
-        <w:tab/>
-        <w:t>Display the business logic of the MR Update Interface</w:t>
-      </w:r>
-    </w:p>
-    <w:p>
-      <w:pPr>
-        <w:spacing w:after="312"/>
-        <w:ind w:leftChars="62" w:left="149"/>
-        <w:jc w:val="both"/>
-        <w:rPr>
-          <w:b/>
-          <w:bCs/>
-        </w:rPr>
-      </w:pPr>
-      <w:r>
-        <w:rPr>
-          <w:b/>
-          <w:bCs/>
-        </w:rPr>
-        <w:t>Setting Interface</w:t>
-      </w:r>
-      <w:r>
-        <w:rPr>
-          <w:b/>
-          <w:bCs/>
-        </w:rPr>
-        <w:t>:</w:t>
-      </w:r>
-    </w:p>
-    <w:p>
-      <w:pPr>
-        <w:spacing w:after="312"/>
-        <w:ind w:leftChars="62" w:left="149"/>
-        <w:jc w:val="both"/>
-      </w:pPr>
-      <w:r>
-        <w:tab/>
-        <w:t xml:space="preserve">Access the software log file in real </w:t>
-      </w:r>
-      <w:proofErr w:type="gramStart"/>
-      <w:r>
-        <w:t>time</w:t>
-      </w:r>
-      <w:proofErr w:type="gramEnd"/>
-    </w:p>
-    <w:p>
-      <w:pPr>
-        <w:spacing w:after="312"/>
-        <w:ind w:leftChars="62" w:left="149"/>
-        <w:jc w:val="both"/>
-      </w:pPr>
-      <w:r>
-        <w:tab/>
-        <w:t xml:space="preserve">Modify the log file’s path. download file path, backup-file saved </w:t>
-      </w:r>
-      <w:proofErr w:type="gramStart"/>
-      <w:r>
-        <w:t>path</w:t>
-      </w:r>
-      <w:proofErr w:type="gramEnd"/>
-    </w:p>
-    <w:p>
-      <w:pPr>
-        <w:pStyle w:val="2"/>
-        <w:spacing w:after="312"/>
-        <w:ind w:left="360"/>
-      </w:pPr>
-      <w:r>
-        <w:lastRenderedPageBreak/>
-        <w:t>Log System:</w:t>
-      </w:r>
-    </w:p>
-    <w:p>
-      <w:pPr>
-        <w:spacing w:after="312"/>
-        <w:ind w:leftChars="62" w:left="149"/>
-        <w:jc w:val="both"/>
-      </w:pPr>
-      <w:r>
-        <w:tab/>
-        <w:t xml:space="preserve">Log error while executing python functions, display filename, function name, vars, code line when error raised, can </w:t>
-      </w:r>
-      <w:proofErr w:type="gramStart"/>
-      <w:r>
-        <w:t>be added</w:t>
-      </w:r>
-      <w:proofErr w:type="gramEnd"/>
-      <w:r>
-        <w:t xml:space="preserve"> in front of a function as a decorator (like </w:t>
-      </w:r>
-      <w:proofErr w:type="spellStart"/>
-      <w:r>
-        <w:t>loguru</w:t>
-      </w:r>
-      <w:proofErr w:type="spellEnd"/>
-      <w:r>
-        <w:t>)</w:t>
-      </w:r>
-    </w:p>
-    <w:p>
-      <w:pPr>
-        <w:spacing w:after="312"/>
-        <w:ind w:leftChars="62" w:left="149"/>
-        <w:jc w:val="both"/>
-      </w:pPr>
-      <w:r>
-        <w:tab/>
-        <w:t xml:space="preserve">Log files will </w:t>
-      </w:r>
-      <w:proofErr w:type="gramStart"/>
-      <w:r>
-        <w:t>be saved</w:t>
-      </w:r>
-      <w:proofErr w:type="gramEnd"/>
-      <w:r>
-        <w:t xml:space="preserve"> in a certain path, and renew a file when reached </w:t>
-      </w:r>
-      <w:proofErr w:type="gramStart"/>
-      <w:r>
-        <w:t>5mb</w:t>
-      </w:r>
-      <w:proofErr w:type="gramEnd"/>
-    </w:p>
-    <w:p>
-      <w:pPr>
-        <w:pStyle w:val="2"/>
-        <w:spacing w:after="312"/>
-        <w:ind w:left="360"/>
-      </w:pPr>
-      <w:r>
-        <w:t>Database System:</w:t>
-      </w:r>
-    </w:p>
-    <w:p>
-      <w:pPr>
-        <w:spacing w:after="312"/>
-        <w:ind w:leftChars="62" w:left="149"/>
-        <w:jc w:val="both"/>
-      </w:pPr>
-      <w:r>
-        <w:tab/>
-        <w:t xml:space="preserve">Table – </w:t>
-      </w:r>
-      <w:proofErr w:type="spellStart"/>
-      <w:r>
-        <w:t>asx_headline</w:t>
-      </w:r>
-      <w:proofErr w:type="spellEnd"/>
-    </w:p>
-    <w:p>
-      <w:pPr>
-        <w:spacing w:after="312"/>
-        <w:ind w:leftChars="62" w:left="149"/>
-        <w:jc w:val="both"/>
-      </w:pPr>
-      <w:r>
-        <w:tab/>
-        <w:t xml:space="preserve">Table – </w:t>
-      </w:r>
-      <w:proofErr w:type="spellStart"/>
-      <w:r>
-        <w:t>nz_asx</w:t>
-      </w:r>
-      <w:proofErr w:type="spellEnd"/>
-    </w:p>
-    <w:p>
-      <w:pPr>
-        <w:spacing w:after="312"/>
-        <w:ind w:leftChars="62" w:left="149"/>
-        <w:jc w:val="both"/>
-      </w:pPr>
-      <w:r>
-        <w:tab/>
-        <w:t xml:space="preserve">Table - </w:t>
-      </w:r>
-      <w:proofErr w:type="spellStart"/>
-      <w:r>
-        <w:t>mr_update</w:t>
-      </w:r>
-      <w:proofErr w:type="spellEnd"/>
+        <w:t>Table - mr_update</w:t>
+      </w:r>
     </w:p>
     <w:p>
       <w:pPr>
@@ -4911,6 +4827,7 @@
   <w:style w:type="character" w:default="1" w:styleId="a0">
     <w:name w:val="Default Paragraph Font"/>
     <w:uiPriority w:val="1"/>
+    <w:semiHidden/>
     <w:unhideWhenUsed/>
   </w:style>
   <w:style w:type="table" w:default="1" w:styleId="a1">

</xml_diff>

<commit_message>
Backup after finish File parser chapter
</commit_message>
<xml_diff>
--- a/requirements.docx
+++ b/requirements.docx
@@ -39,27 +39,49 @@
         <w:rPr>
           <w:rFonts w:eastAsiaTheme="minorEastAsia"/>
         </w:rPr>
-        <w:t xml:space="preserve">It helps users identify relevant updates, extract key data from Excel or PDF reports, and input information into the internal </w:t>
-      </w:r>
-      <w:proofErr w:type="gramStart"/>
+        <w:t xml:space="preserve">It helps users identify relevant updates, extract key data from Excel or PDF reports, and input information into the </w:t>
+      </w:r>
       <w:r>
         <w:rPr>
           <w:rFonts w:eastAsiaTheme="minorEastAsia"/>
         </w:rPr>
-        <w:t>DMH</w:t>
+        <w:t>MR (</w:t>
       </w:r>
       <w:r>
         <w:rPr>
           <w:rFonts w:eastAsiaTheme="minorEastAsia"/>
         </w:rPr>
-        <w:t>(</w:t>
-      </w:r>
-      <w:proofErr w:type="gramEnd"/>
+        <w:t>Master</w:t>
+      </w:r>
       <w:r>
         <w:rPr>
           <w:rFonts w:eastAsiaTheme="minorEastAsia"/>
         </w:rPr>
-        <w:t>Data Management Hub)</w:t>
+        <w:t xml:space="preserve"> </w:t>
+      </w:r>
+      <w:r>
+        <w:rPr>
+          <w:rFonts w:eastAsiaTheme="minorEastAsia"/>
+        </w:rPr>
+        <w:t xml:space="preserve">Rate) tab of the </w:t>
+      </w:r>
+      <w:r>
+        <w:rPr>
+          <w:rFonts w:eastAsiaTheme="minorEastAsia"/>
+        </w:rPr>
+        <w:t>internal DMH</w:t>
+      </w:r>
+      <w:r>
+        <w:rPr>
+          <w:rFonts w:eastAsiaTheme="minorEastAsia"/>
+        </w:rPr>
+        <w:t xml:space="preserve"> </w:t>
+      </w:r>
+      <w:r>
+        <w:rPr>
+          <w:rFonts w:eastAsiaTheme="minorEastAsia"/>
+        </w:rPr>
+        <w:t>(Data Management Hub)</w:t>
       </w:r>
       <w:r>
         <w:rPr>
@@ -459,13 +481,8 @@
           <w:bCs/>
         </w:rPr>
       </w:pPr>
-      <w:proofErr w:type="gramStart"/>
-      <w:r>
-        <w:t>Tool</w:t>
-      </w:r>
-      <w:proofErr w:type="gramEnd"/>
-      <w:r>
-        <w:t xml:space="preserve"> runs asynchronously where possible, but overall usage is light and single-threaded.</w:t>
+      <w:r>
+        <w:t>Tool runs asynchronously where possible, but overall usage is light and single-threaded.</w:t>
       </w:r>
     </w:p>
     <w:p>
@@ -816,15 +833,7 @@
         </w:rPr>
       </w:pPr>
       <w:r>
-        <w:t xml:space="preserve">JSON API returns </w:t>
-      </w:r>
-      <w:proofErr w:type="gramStart"/>
-      <w:r>
-        <w:t>latest</w:t>
-      </w:r>
-      <w:proofErr w:type="gramEnd"/>
-      <w:r>
-        <w:t xml:space="preserve"> component data for all tickers.</w:t>
+        <w:t>JSON API returns latest component data for all tickers.</w:t>
       </w:r>
     </w:p>
     <w:p>
@@ -9645,6 +9654,1004 @@
     </w:p>
     <w:p>
       <w:pPr>
+        <w:pStyle w:val="a9"/>
+        <w:numPr>
+          <w:ilvl w:val="0"/>
+          <w:numId w:val="6"/>
+        </w:numPr>
+        <w:spacing w:after="312"/>
+        <w:ind w:leftChars="0" w:left="360"/>
+        <w:rPr>
+          <w:rFonts w:eastAsiaTheme="minorEastAsia"/>
+          <w:b/>
+          <w:bCs/>
+        </w:rPr>
+      </w:pPr>
+      <w:r>
+        <w:rPr>
+          <w:b/>
+          <w:bCs/>
+        </w:rPr>
+        <w:t>Table</w:t>
+      </w:r>
+      <w:r>
+        <w:rPr>
+          <w:rFonts w:eastAsiaTheme="minorEastAsia"/>
+          <w:u w:val="single"/>
+        </w:rPr>
+        <w:t xml:space="preserve"> </w:t>
+      </w:r>
+      <w:proofErr w:type="spellStart"/>
+      <w:r>
+        <w:rPr>
+          <w:rFonts w:eastAsiaTheme="minorEastAsia"/>
+          <w:i w:val="0"/>
+          <w:iCs/>
+        </w:rPr>
+        <w:t>sys_log</w:t>
+      </w:r>
+      <w:proofErr w:type="spellEnd"/>
+    </w:p>
+    <w:p>
+      <w:pPr>
+        <w:spacing w:after="312"/>
+        <w:ind w:left="360"/>
+        <w:rPr>
+          <w:rFonts w:eastAsiaTheme="minorEastAsia"/>
+        </w:rPr>
+      </w:pPr>
+      <w:r>
+        <w:rPr>
+          <w:rFonts w:eastAsiaTheme="minorEastAsia"/>
+        </w:rPr>
+        <w:t>Tracks all major user actions performed in the DMH_MR_Tool for monitoring, performance analysis, and debugging</w:t>
+      </w:r>
+      <w:r>
+        <w:rPr>
+          <w:rFonts w:eastAsiaTheme="minorEastAsia"/>
+        </w:rPr>
+        <w:t>.</w:t>
+      </w:r>
+    </w:p>
+    <w:p>
+      <w:pPr>
+        <w:widowControl/>
+        <w:shd w:val="clear" w:color="auto" w:fill="FFFFFF"/>
+        <w:spacing w:afterLines="0" w:after="0" w:line="285" w:lineRule="atLeast"/>
+        <w:ind w:leftChars="0" w:left="0"/>
+        <w:rPr>
+          <w:rFonts w:ascii="Consolas" w:eastAsia="宋体" w:hAnsi="Consolas" w:cs="宋体"/>
+          <w:i w:val="0"/>
+          <w:color w:val="000000"/>
+          <w:kern w:val="0"/>
+          <w:sz w:val="21"/>
+          <w:szCs w:val="21"/>
+        </w:rPr>
+      </w:pPr>
+      <w:r>
+        <w:rPr>
+          <w:rFonts w:ascii="Consolas" w:eastAsia="宋体" w:hAnsi="Consolas" w:cs="宋体"/>
+          <w:i w:val="0"/>
+          <w:color w:val="0000FF"/>
+          <w:kern w:val="0"/>
+          <w:sz w:val="21"/>
+          <w:szCs w:val="21"/>
+        </w:rPr>
+        <w:t>CREATE</w:t>
+      </w:r>
+      <w:r>
+        <w:rPr>
+          <w:rFonts w:ascii="Consolas" w:eastAsia="宋体" w:hAnsi="Consolas" w:cs="宋体"/>
+          <w:i w:val="0"/>
+          <w:color w:val="000000"/>
+          <w:kern w:val="0"/>
+          <w:sz w:val="21"/>
+          <w:szCs w:val="21"/>
+        </w:rPr>
+        <w:t xml:space="preserve"> </w:t>
+      </w:r>
+      <w:r>
+        <w:rPr>
+          <w:rFonts w:ascii="Consolas" w:eastAsia="宋体" w:hAnsi="Consolas" w:cs="宋体"/>
+          <w:i w:val="0"/>
+          <w:color w:val="0000FF"/>
+          <w:kern w:val="0"/>
+          <w:sz w:val="21"/>
+          <w:szCs w:val="21"/>
+        </w:rPr>
+        <w:t>TABLE</w:t>
+      </w:r>
+      <w:r>
+        <w:rPr>
+          <w:rFonts w:ascii="Consolas" w:eastAsia="宋体" w:hAnsi="Consolas" w:cs="宋体"/>
+          <w:i w:val="0"/>
+          <w:color w:val="000000"/>
+          <w:kern w:val="0"/>
+          <w:sz w:val="21"/>
+          <w:szCs w:val="21"/>
+        </w:rPr>
+        <w:t xml:space="preserve"> IF </w:t>
+      </w:r>
+      <w:r>
+        <w:rPr>
+          <w:rFonts w:ascii="Consolas" w:eastAsia="宋体" w:hAnsi="Consolas" w:cs="宋体"/>
+          <w:i w:val="0"/>
+          <w:color w:val="0000FF"/>
+          <w:kern w:val="0"/>
+          <w:sz w:val="21"/>
+          <w:szCs w:val="21"/>
+        </w:rPr>
+        <w:t>NOT</w:t>
+      </w:r>
+      <w:r>
+        <w:rPr>
+          <w:rFonts w:ascii="Consolas" w:eastAsia="宋体" w:hAnsi="Consolas" w:cs="宋体"/>
+          <w:i w:val="0"/>
+          <w:color w:val="000000"/>
+          <w:kern w:val="0"/>
+          <w:sz w:val="21"/>
+          <w:szCs w:val="21"/>
+        </w:rPr>
+        <w:t xml:space="preserve"> </w:t>
+      </w:r>
+      <w:r>
+        <w:rPr>
+          <w:rFonts w:ascii="Consolas" w:eastAsia="宋体" w:hAnsi="Consolas" w:cs="宋体"/>
+          <w:i w:val="0"/>
+          <w:color w:val="0000FF"/>
+          <w:kern w:val="0"/>
+          <w:sz w:val="21"/>
+          <w:szCs w:val="21"/>
+        </w:rPr>
+        <w:t>EXISTS</w:t>
+      </w:r>
+      <w:r>
+        <w:rPr>
+          <w:rFonts w:ascii="Consolas" w:eastAsia="宋体" w:hAnsi="Consolas" w:cs="宋体"/>
+          <w:i w:val="0"/>
+          <w:color w:val="000000"/>
+          <w:kern w:val="0"/>
+          <w:sz w:val="21"/>
+          <w:szCs w:val="21"/>
+        </w:rPr>
+        <w:t xml:space="preserve"> </w:t>
+      </w:r>
+      <w:proofErr w:type="spellStart"/>
+      <w:r>
+        <w:rPr>
+          <w:rFonts w:ascii="Consolas" w:eastAsia="宋体" w:hAnsi="Consolas" w:cs="宋体"/>
+          <w:i w:val="0"/>
+          <w:color w:val="000000"/>
+          <w:kern w:val="0"/>
+          <w:sz w:val="21"/>
+          <w:szCs w:val="21"/>
+        </w:rPr>
+        <w:t>sys_log</w:t>
+      </w:r>
+      <w:proofErr w:type="spellEnd"/>
+      <w:r>
+        <w:rPr>
+          <w:rFonts w:ascii="Consolas" w:eastAsia="宋体" w:hAnsi="Consolas" w:cs="宋体"/>
+          <w:i w:val="0"/>
+          <w:color w:val="000000"/>
+          <w:kern w:val="0"/>
+          <w:sz w:val="21"/>
+          <w:szCs w:val="21"/>
+        </w:rPr>
+        <w:t xml:space="preserve"> (</w:t>
+      </w:r>
+    </w:p>
+    <w:p>
+      <w:pPr>
+        <w:widowControl/>
+        <w:shd w:val="clear" w:color="auto" w:fill="FFFFFF"/>
+        <w:spacing w:afterLines="0" w:after="0" w:line="285" w:lineRule="atLeast"/>
+        <w:ind w:leftChars="0" w:left="0"/>
+        <w:rPr>
+          <w:rFonts w:ascii="Consolas" w:eastAsia="宋体" w:hAnsi="Consolas" w:cs="宋体"/>
+          <w:i w:val="0"/>
+          <w:color w:val="000000"/>
+          <w:kern w:val="0"/>
+          <w:sz w:val="21"/>
+          <w:szCs w:val="21"/>
+        </w:rPr>
+      </w:pPr>
+      <w:r>
+        <w:rPr>
+          <w:rFonts w:ascii="Consolas" w:eastAsia="宋体" w:hAnsi="Consolas" w:cs="宋体"/>
+          <w:i w:val="0"/>
+          <w:color w:val="000000"/>
+          <w:kern w:val="0"/>
+          <w:sz w:val="21"/>
+          <w:szCs w:val="21"/>
+        </w:rPr>
+        <w:t xml:space="preserve">    id </w:t>
+      </w:r>
+      <w:r>
+        <w:rPr>
+          <w:rFonts w:ascii="Consolas" w:eastAsia="宋体" w:hAnsi="Consolas" w:cs="宋体"/>
+          <w:i w:val="0"/>
+          <w:color w:val="0000FF"/>
+          <w:kern w:val="0"/>
+          <w:sz w:val="21"/>
+          <w:szCs w:val="21"/>
+        </w:rPr>
+        <w:t>INTEGER</w:t>
+      </w:r>
+      <w:r>
+        <w:rPr>
+          <w:rFonts w:ascii="Consolas" w:eastAsia="宋体" w:hAnsi="Consolas" w:cs="宋体"/>
+          <w:i w:val="0"/>
+          <w:color w:val="000000"/>
+          <w:kern w:val="0"/>
+          <w:sz w:val="21"/>
+          <w:szCs w:val="21"/>
+        </w:rPr>
+        <w:t xml:space="preserve"> </w:t>
+      </w:r>
+      <w:r>
+        <w:rPr>
+          <w:rFonts w:ascii="Consolas" w:eastAsia="宋体" w:hAnsi="Consolas" w:cs="宋体"/>
+          <w:i w:val="0"/>
+          <w:color w:val="0000FF"/>
+          <w:kern w:val="0"/>
+          <w:sz w:val="21"/>
+          <w:szCs w:val="21"/>
+        </w:rPr>
+        <w:t>PRIMARY KEY</w:t>
+      </w:r>
+      <w:r>
+        <w:rPr>
+          <w:rFonts w:ascii="Consolas" w:eastAsia="宋体" w:hAnsi="Consolas" w:cs="宋体"/>
+          <w:i w:val="0"/>
+          <w:color w:val="000000"/>
+          <w:kern w:val="0"/>
+          <w:sz w:val="21"/>
+          <w:szCs w:val="21"/>
+        </w:rPr>
+        <w:t xml:space="preserve"> AUTOINCREMENT,</w:t>
+      </w:r>
+    </w:p>
+    <w:p>
+      <w:pPr>
+        <w:widowControl/>
+        <w:shd w:val="clear" w:color="auto" w:fill="FFFFFF"/>
+        <w:spacing w:afterLines="0" w:after="0" w:line="285" w:lineRule="atLeast"/>
+        <w:ind w:leftChars="0" w:left="0"/>
+        <w:rPr>
+          <w:rFonts w:ascii="Consolas" w:eastAsia="宋体" w:hAnsi="Consolas" w:cs="宋体"/>
+          <w:i w:val="0"/>
+          <w:color w:val="000000"/>
+          <w:kern w:val="0"/>
+          <w:sz w:val="21"/>
+          <w:szCs w:val="21"/>
+        </w:rPr>
+      </w:pPr>
+      <w:r>
+        <w:rPr>
+          <w:rFonts w:ascii="Consolas" w:eastAsia="宋体" w:hAnsi="Consolas" w:cs="宋体"/>
+          <w:i w:val="0"/>
+          <w:color w:val="000000"/>
+          <w:kern w:val="0"/>
+          <w:sz w:val="21"/>
+          <w:szCs w:val="21"/>
+        </w:rPr>
+        <w:t xml:space="preserve">    </w:t>
+      </w:r>
+      <w:proofErr w:type="spellStart"/>
+      <w:r>
+        <w:rPr>
+          <w:rFonts w:ascii="Consolas" w:eastAsia="宋体" w:hAnsi="Consolas" w:cs="宋体"/>
+          <w:i w:val="0"/>
+          <w:color w:val="000000"/>
+          <w:kern w:val="0"/>
+          <w:sz w:val="21"/>
+          <w:szCs w:val="21"/>
+        </w:rPr>
+        <w:t>update_timestamp</w:t>
+      </w:r>
+      <w:proofErr w:type="spellEnd"/>
+      <w:r>
+        <w:rPr>
+          <w:rFonts w:ascii="Consolas" w:eastAsia="宋体" w:hAnsi="Consolas" w:cs="宋体"/>
+          <w:i w:val="0"/>
+          <w:color w:val="000000"/>
+          <w:kern w:val="0"/>
+          <w:sz w:val="21"/>
+          <w:szCs w:val="21"/>
+        </w:rPr>
+        <w:t xml:space="preserve"> </w:t>
+      </w:r>
+      <w:r>
+        <w:rPr>
+          <w:rFonts w:ascii="Consolas" w:eastAsia="宋体" w:hAnsi="Consolas" w:cs="宋体"/>
+          <w:i w:val="0"/>
+          <w:color w:val="0000FF"/>
+          <w:kern w:val="0"/>
+          <w:sz w:val="21"/>
+          <w:szCs w:val="21"/>
+        </w:rPr>
+        <w:t>DATETIME</w:t>
+      </w:r>
+      <w:r>
+        <w:rPr>
+          <w:rFonts w:ascii="Consolas" w:eastAsia="宋体" w:hAnsi="Consolas" w:cs="宋体"/>
+          <w:i w:val="0"/>
+          <w:color w:val="000000"/>
+          <w:kern w:val="0"/>
+          <w:sz w:val="21"/>
+          <w:szCs w:val="21"/>
+        </w:rPr>
+        <w:t xml:space="preserve"> </w:t>
+      </w:r>
+      <w:r>
+        <w:rPr>
+          <w:rFonts w:ascii="Consolas" w:eastAsia="宋体" w:hAnsi="Consolas" w:cs="宋体"/>
+          <w:i w:val="0"/>
+          <w:color w:val="0000FF"/>
+          <w:kern w:val="0"/>
+          <w:sz w:val="21"/>
+          <w:szCs w:val="21"/>
+        </w:rPr>
+        <w:t>default</w:t>
+      </w:r>
+      <w:r>
+        <w:rPr>
+          <w:rFonts w:ascii="Consolas" w:eastAsia="宋体" w:hAnsi="Consolas" w:cs="宋体"/>
+          <w:i w:val="0"/>
+          <w:color w:val="000000"/>
+          <w:kern w:val="0"/>
+          <w:sz w:val="21"/>
+          <w:szCs w:val="21"/>
+        </w:rPr>
+        <w:t xml:space="preserve"> CURRENT_TIMESTAMP,</w:t>
+      </w:r>
+    </w:p>
+    <w:p>
+      <w:pPr>
+        <w:widowControl/>
+        <w:shd w:val="clear" w:color="auto" w:fill="FFFFFF"/>
+        <w:spacing w:afterLines="0" w:after="0" w:line="285" w:lineRule="atLeast"/>
+        <w:ind w:leftChars="0" w:left="0"/>
+        <w:rPr>
+          <w:rFonts w:ascii="Consolas" w:eastAsia="宋体" w:hAnsi="Consolas" w:cs="宋体"/>
+          <w:i w:val="0"/>
+          <w:color w:val="000000"/>
+          <w:kern w:val="0"/>
+          <w:sz w:val="21"/>
+          <w:szCs w:val="21"/>
+        </w:rPr>
+      </w:pPr>
+      <w:r>
+        <w:rPr>
+          <w:rFonts w:ascii="Consolas" w:eastAsia="宋体" w:hAnsi="Consolas" w:cs="宋体"/>
+          <w:i w:val="0"/>
+          <w:color w:val="000000"/>
+          <w:kern w:val="0"/>
+          <w:sz w:val="21"/>
+          <w:szCs w:val="21"/>
+        </w:rPr>
+        <w:t xml:space="preserve">    </w:t>
+      </w:r>
+      <w:proofErr w:type="spellStart"/>
+      <w:r>
+        <w:rPr>
+          <w:rFonts w:ascii="Consolas" w:eastAsia="宋体" w:hAnsi="Consolas" w:cs="宋体"/>
+          <w:i w:val="0"/>
+          <w:color w:val="000000"/>
+          <w:kern w:val="0"/>
+          <w:sz w:val="21"/>
+          <w:szCs w:val="21"/>
+        </w:rPr>
+        <w:t>user_id</w:t>
+      </w:r>
+      <w:proofErr w:type="spellEnd"/>
+      <w:r>
+        <w:rPr>
+          <w:rFonts w:ascii="Consolas" w:eastAsia="宋体" w:hAnsi="Consolas" w:cs="宋体"/>
+          <w:i w:val="0"/>
+          <w:color w:val="000000"/>
+          <w:kern w:val="0"/>
+          <w:sz w:val="21"/>
+          <w:szCs w:val="21"/>
+        </w:rPr>
+        <w:t xml:space="preserve"> </w:t>
+      </w:r>
+      <w:r>
+        <w:rPr>
+          <w:rFonts w:ascii="Consolas" w:eastAsia="宋体" w:hAnsi="Consolas" w:cs="宋体"/>
+          <w:i w:val="0"/>
+          <w:color w:val="0000FF"/>
+          <w:kern w:val="0"/>
+          <w:sz w:val="21"/>
+          <w:szCs w:val="21"/>
+        </w:rPr>
+        <w:t>TEXT</w:t>
+      </w:r>
+      <w:r>
+        <w:rPr>
+          <w:rFonts w:ascii="Consolas" w:eastAsia="宋体" w:hAnsi="Consolas" w:cs="宋体"/>
+          <w:i w:val="0"/>
+          <w:color w:val="000000"/>
+          <w:kern w:val="0"/>
+          <w:sz w:val="21"/>
+          <w:szCs w:val="21"/>
+        </w:rPr>
+        <w:t xml:space="preserve"> </w:t>
+      </w:r>
+      <w:r>
+        <w:rPr>
+          <w:rFonts w:ascii="Consolas" w:eastAsia="宋体" w:hAnsi="Consolas" w:cs="宋体"/>
+          <w:i w:val="0"/>
+          <w:color w:val="0000FF"/>
+          <w:kern w:val="0"/>
+          <w:sz w:val="21"/>
+          <w:szCs w:val="21"/>
+        </w:rPr>
+        <w:t>NOT NULL</w:t>
+      </w:r>
+      <w:r>
+        <w:rPr>
+          <w:rFonts w:ascii="Consolas" w:eastAsia="宋体" w:hAnsi="Consolas" w:cs="宋体"/>
+          <w:i w:val="0"/>
+          <w:color w:val="000000"/>
+          <w:kern w:val="0"/>
+          <w:sz w:val="21"/>
+          <w:szCs w:val="21"/>
+        </w:rPr>
+        <w:t>,</w:t>
+      </w:r>
+    </w:p>
+    <w:p>
+      <w:pPr>
+        <w:widowControl/>
+        <w:shd w:val="clear" w:color="auto" w:fill="FFFFFF"/>
+        <w:spacing w:afterLines="0" w:after="0" w:line="285" w:lineRule="atLeast"/>
+        <w:ind w:leftChars="0" w:left="0"/>
+        <w:rPr>
+          <w:rFonts w:ascii="Consolas" w:eastAsia="宋体" w:hAnsi="Consolas" w:cs="宋体"/>
+          <w:i w:val="0"/>
+          <w:color w:val="000000"/>
+          <w:kern w:val="0"/>
+          <w:sz w:val="21"/>
+          <w:szCs w:val="21"/>
+        </w:rPr>
+      </w:pPr>
+      <w:r>
+        <w:rPr>
+          <w:rFonts w:ascii="Consolas" w:eastAsia="宋体" w:hAnsi="Consolas" w:cs="宋体"/>
+          <w:i w:val="0"/>
+          <w:color w:val="000000"/>
+          <w:kern w:val="0"/>
+          <w:sz w:val="21"/>
+          <w:szCs w:val="21"/>
+        </w:rPr>
+        <w:t xml:space="preserve">    </w:t>
+      </w:r>
+      <w:r>
+        <w:rPr>
+          <w:rFonts w:ascii="Consolas" w:eastAsia="宋体" w:hAnsi="Consolas" w:cs="宋体"/>
+          <w:i w:val="0"/>
+          <w:color w:val="0000FF"/>
+          <w:kern w:val="0"/>
+          <w:sz w:val="21"/>
+          <w:szCs w:val="21"/>
+        </w:rPr>
+        <w:t>action</w:t>
+      </w:r>
+      <w:r>
+        <w:rPr>
+          <w:rFonts w:ascii="Consolas" w:eastAsia="宋体" w:hAnsi="Consolas" w:cs="宋体"/>
+          <w:i w:val="0"/>
+          <w:color w:val="000000"/>
+          <w:kern w:val="0"/>
+          <w:sz w:val="21"/>
+          <w:szCs w:val="21"/>
+        </w:rPr>
+        <w:t xml:space="preserve"> </w:t>
+      </w:r>
+      <w:r>
+        <w:rPr>
+          <w:rFonts w:ascii="Consolas" w:eastAsia="宋体" w:hAnsi="Consolas" w:cs="宋体"/>
+          <w:i w:val="0"/>
+          <w:color w:val="0000FF"/>
+          <w:kern w:val="0"/>
+          <w:sz w:val="21"/>
+          <w:szCs w:val="21"/>
+        </w:rPr>
+        <w:t>TEXT</w:t>
+      </w:r>
+      <w:r>
+        <w:rPr>
+          <w:rFonts w:ascii="Consolas" w:eastAsia="宋体" w:hAnsi="Consolas" w:cs="宋体"/>
+          <w:i w:val="0"/>
+          <w:color w:val="000000"/>
+          <w:kern w:val="0"/>
+          <w:sz w:val="21"/>
+          <w:szCs w:val="21"/>
+        </w:rPr>
+        <w:t xml:space="preserve"> </w:t>
+      </w:r>
+      <w:r>
+        <w:rPr>
+          <w:rFonts w:ascii="Consolas" w:eastAsia="宋体" w:hAnsi="Consolas" w:cs="宋体"/>
+          <w:i w:val="0"/>
+          <w:color w:val="0000FF"/>
+          <w:kern w:val="0"/>
+          <w:sz w:val="21"/>
+          <w:szCs w:val="21"/>
+        </w:rPr>
+        <w:t>NOT NULL</w:t>
+      </w:r>
+      <w:r>
+        <w:rPr>
+          <w:rFonts w:ascii="Consolas" w:eastAsia="宋体" w:hAnsi="Consolas" w:cs="宋体"/>
+          <w:i w:val="0"/>
+          <w:color w:val="000000"/>
+          <w:kern w:val="0"/>
+          <w:sz w:val="21"/>
+          <w:szCs w:val="21"/>
+        </w:rPr>
+        <w:t>,</w:t>
+      </w:r>
+    </w:p>
+    <w:p>
+      <w:pPr>
+        <w:widowControl/>
+        <w:shd w:val="clear" w:color="auto" w:fill="FFFFFF"/>
+        <w:spacing w:afterLines="0" w:after="0" w:line="285" w:lineRule="atLeast"/>
+        <w:ind w:leftChars="0" w:left="0"/>
+        <w:rPr>
+          <w:rFonts w:ascii="Consolas" w:eastAsia="宋体" w:hAnsi="Consolas" w:cs="宋体"/>
+          <w:i w:val="0"/>
+          <w:color w:val="000000"/>
+          <w:kern w:val="0"/>
+          <w:sz w:val="21"/>
+          <w:szCs w:val="21"/>
+        </w:rPr>
+      </w:pPr>
+      <w:r>
+        <w:rPr>
+          <w:rFonts w:ascii="Consolas" w:eastAsia="宋体" w:hAnsi="Consolas" w:cs="宋体"/>
+          <w:i w:val="0"/>
+          <w:color w:val="000000"/>
+          <w:kern w:val="0"/>
+          <w:sz w:val="21"/>
+          <w:szCs w:val="21"/>
+        </w:rPr>
+        <w:t xml:space="preserve">    </w:t>
+      </w:r>
+      <w:r>
+        <w:rPr>
+          <w:rFonts w:ascii="Consolas" w:eastAsia="宋体" w:hAnsi="Consolas" w:cs="宋体"/>
+          <w:i w:val="0"/>
+          <w:color w:val="008000"/>
+          <w:kern w:val="0"/>
+          <w:sz w:val="21"/>
+          <w:szCs w:val="21"/>
+        </w:rPr>
+        <w:t>-- Action name, e.g., "</w:t>
+      </w:r>
+      <w:proofErr w:type="spellStart"/>
+      <w:r>
+        <w:rPr>
+          <w:rFonts w:ascii="Consolas" w:eastAsia="宋体" w:hAnsi="Consolas" w:cs="宋体"/>
+          <w:i w:val="0"/>
+          <w:color w:val="008000"/>
+          <w:kern w:val="0"/>
+          <w:sz w:val="21"/>
+          <w:szCs w:val="21"/>
+        </w:rPr>
+        <w:t>launch_tool</w:t>
+      </w:r>
+      <w:proofErr w:type="spellEnd"/>
+      <w:r>
+        <w:rPr>
+          <w:rFonts w:ascii="Consolas" w:eastAsia="宋体" w:hAnsi="Consolas" w:cs="宋体"/>
+          <w:i w:val="0"/>
+          <w:color w:val="008000"/>
+          <w:kern w:val="0"/>
+          <w:sz w:val="21"/>
+          <w:szCs w:val="21"/>
+        </w:rPr>
+        <w:t>", "</w:t>
+      </w:r>
+      <w:proofErr w:type="spellStart"/>
+      <w:r>
+        <w:rPr>
+          <w:rFonts w:ascii="Consolas" w:eastAsia="宋体" w:hAnsi="Consolas" w:cs="宋体"/>
+          <w:i w:val="0"/>
+          <w:color w:val="008000"/>
+          <w:kern w:val="0"/>
+          <w:sz w:val="21"/>
+          <w:szCs w:val="21"/>
+        </w:rPr>
+        <w:t>download_pdf</w:t>
+      </w:r>
+      <w:proofErr w:type="spellEnd"/>
+      <w:r>
+        <w:rPr>
+          <w:rFonts w:ascii="Consolas" w:eastAsia="宋体" w:hAnsi="Consolas" w:cs="宋体"/>
+          <w:i w:val="0"/>
+          <w:color w:val="008000"/>
+          <w:kern w:val="0"/>
+          <w:sz w:val="21"/>
+          <w:szCs w:val="21"/>
+        </w:rPr>
+        <w:t>", "</w:t>
+      </w:r>
+      <w:proofErr w:type="spellStart"/>
+      <w:r>
+        <w:rPr>
+          <w:rFonts w:ascii="Consolas" w:eastAsia="宋体" w:hAnsi="Consolas" w:cs="宋体"/>
+          <w:i w:val="0"/>
+          <w:color w:val="008000"/>
+          <w:kern w:val="0"/>
+          <w:sz w:val="21"/>
+          <w:szCs w:val="21"/>
+        </w:rPr>
+        <w:t>update_dmh</w:t>
+      </w:r>
+      <w:proofErr w:type="spellEnd"/>
+      <w:r>
+        <w:rPr>
+          <w:rFonts w:ascii="Consolas" w:eastAsia="宋体" w:hAnsi="Consolas" w:cs="宋体"/>
+          <w:i w:val="0"/>
+          <w:color w:val="008000"/>
+          <w:kern w:val="0"/>
+          <w:sz w:val="21"/>
+          <w:szCs w:val="21"/>
+        </w:rPr>
+        <w:t>"</w:t>
+      </w:r>
+    </w:p>
+    <w:p>
+      <w:pPr>
+        <w:widowControl/>
+        <w:shd w:val="clear" w:color="auto" w:fill="FFFFFF"/>
+        <w:spacing w:afterLines="0" w:after="0" w:line="285" w:lineRule="atLeast"/>
+        <w:ind w:leftChars="0" w:left="0"/>
+        <w:rPr>
+          <w:rFonts w:ascii="Consolas" w:eastAsia="宋体" w:hAnsi="Consolas" w:cs="宋体"/>
+          <w:i w:val="0"/>
+          <w:color w:val="000000"/>
+          <w:kern w:val="0"/>
+          <w:sz w:val="21"/>
+          <w:szCs w:val="21"/>
+        </w:rPr>
+      </w:pPr>
+      <w:r>
+        <w:rPr>
+          <w:rFonts w:ascii="Consolas" w:eastAsia="宋体" w:hAnsi="Consolas" w:cs="宋体"/>
+          <w:i w:val="0"/>
+          <w:color w:val="000000"/>
+          <w:kern w:val="0"/>
+          <w:sz w:val="21"/>
+          <w:szCs w:val="21"/>
+        </w:rPr>
+        <w:t xml:space="preserve">    detail </w:t>
+      </w:r>
+      <w:r>
+        <w:rPr>
+          <w:rFonts w:ascii="Consolas" w:eastAsia="宋体" w:hAnsi="Consolas" w:cs="宋体"/>
+          <w:i w:val="0"/>
+          <w:color w:val="0000FF"/>
+          <w:kern w:val="0"/>
+          <w:sz w:val="21"/>
+          <w:szCs w:val="21"/>
+        </w:rPr>
+        <w:t>TEXT</w:t>
+      </w:r>
+      <w:r>
+        <w:rPr>
+          <w:rFonts w:ascii="Consolas" w:eastAsia="宋体" w:hAnsi="Consolas" w:cs="宋体"/>
+          <w:i w:val="0"/>
+          <w:color w:val="000000"/>
+          <w:kern w:val="0"/>
+          <w:sz w:val="21"/>
+          <w:szCs w:val="21"/>
+        </w:rPr>
+        <w:t>,</w:t>
+      </w:r>
+    </w:p>
+    <w:p>
+      <w:pPr>
+        <w:widowControl/>
+        <w:shd w:val="clear" w:color="auto" w:fill="FFFFFF"/>
+        <w:spacing w:afterLines="0" w:after="0" w:line="285" w:lineRule="atLeast"/>
+        <w:ind w:leftChars="0" w:left="0"/>
+        <w:rPr>
+          <w:rFonts w:ascii="Consolas" w:eastAsia="宋体" w:hAnsi="Consolas" w:cs="宋体"/>
+          <w:i w:val="0"/>
+          <w:color w:val="000000"/>
+          <w:kern w:val="0"/>
+          <w:sz w:val="21"/>
+          <w:szCs w:val="21"/>
+        </w:rPr>
+      </w:pPr>
+      <w:r>
+        <w:rPr>
+          <w:rFonts w:ascii="Consolas" w:eastAsia="宋体" w:hAnsi="Consolas" w:cs="宋体"/>
+          <w:i w:val="0"/>
+          <w:color w:val="000000"/>
+          <w:kern w:val="0"/>
+          <w:sz w:val="21"/>
+          <w:szCs w:val="21"/>
+        </w:rPr>
+        <w:t xml:space="preserve">    </w:t>
+      </w:r>
+      <w:r>
+        <w:rPr>
+          <w:rFonts w:ascii="Consolas" w:eastAsia="宋体" w:hAnsi="Consolas" w:cs="宋体"/>
+          <w:i w:val="0"/>
+          <w:color w:val="008000"/>
+          <w:kern w:val="0"/>
+          <w:sz w:val="21"/>
+          <w:szCs w:val="21"/>
+        </w:rPr>
+        <w:t>-- JSON/text blob for storing structured metadata (e.g., ticker, file path, status)</w:t>
+      </w:r>
+    </w:p>
+    <w:p>
+      <w:pPr>
+        <w:widowControl/>
+        <w:shd w:val="clear" w:color="auto" w:fill="FFFFFF"/>
+        <w:spacing w:afterLines="0" w:after="0" w:line="285" w:lineRule="atLeast"/>
+        <w:ind w:leftChars="0" w:left="0"/>
+        <w:rPr>
+          <w:rFonts w:ascii="Consolas" w:eastAsia="宋体" w:hAnsi="Consolas" w:cs="宋体"/>
+          <w:i w:val="0"/>
+          <w:color w:val="000000"/>
+          <w:kern w:val="0"/>
+          <w:sz w:val="21"/>
+          <w:szCs w:val="21"/>
+        </w:rPr>
+      </w:pPr>
+      <w:r>
+        <w:rPr>
+          <w:rFonts w:ascii="Consolas" w:eastAsia="宋体" w:hAnsi="Consolas" w:cs="宋体"/>
+          <w:i w:val="0"/>
+          <w:color w:val="000000"/>
+          <w:kern w:val="0"/>
+          <w:sz w:val="21"/>
+          <w:szCs w:val="21"/>
+        </w:rPr>
+        <w:t xml:space="preserve">    success </w:t>
+      </w:r>
+      <w:r>
+        <w:rPr>
+          <w:rFonts w:ascii="Consolas" w:eastAsia="宋体" w:hAnsi="Consolas" w:cs="宋体"/>
+          <w:i w:val="0"/>
+          <w:color w:val="0000FF"/>
+          <w:kern w:val="0"/>
+          <w:sz w:val="21"/>
+          <w:szCs w:val="21"/>
+        </w:rPr>
+        <w:t>INTEGER</w:t>
+      </w:r>
+      <w:r>
+        <w:rPr>
+          <w:rFonts w:ascii="Consolas" w:eastAsia="宋体" w:hAnsi="Consolas" w:cs="宋体"/>
+          <w:i w:val="0"/>
+          <w:color w:val="000000"/>
+          <w:kern w:val="0"/>
+          <w:sz w:val="21"/>
+          <w:szCs w:val="21"/>
+        </w:rPr>
+        <w:t xml:space="preserve"> </w:t>
+      </w:r>
+      <w:r>
+        <w:rPr>
+          <w:rFonts w:ascii="Consolas" w:eastAsia="宋体" w:hAnsi="Consolas" w:cs="宋体"/>
+          <w:i w:val="0"/>
+          <w:color w:val="0000FF"/>
+          <w:kern w:val="0"/>
+          <w:sz w:val="21"/>
+          <w:szCs w:val="21"/>
+        </w:rPr>
+        <w:t>DEFAULT</w:t>
+      </w:r>
+      <w:r>
+        <w:rPr>
+          <w:rFonts w:ascii="Consolas" w:eastAsia="宋体" w:hAnsi="Consolas" w:cs="宋体"/>
+          <w:i w:val="0"/>
+          <w:color w:val="000000"/>
+          <w:kern w:val="0"/>
+          <w:sz w:val="21"/>
+          <w:szCs w:val="21"/>
+        </w:rPr>
+        <w:t xml:space="preserve"> </w:t>
+      </w:r>
+      <w:r>
+        <w:rPr>
+          <w:rFonts w:ascii="Consolas" w:eastAsia="宋体" w:hAnsi="Consolas" w:cs="宋体"/>
+          <w:i w:val="0"/>
+          <w:color w:val="098658"/>
+          <w:kern w:val="0"/>
+          <w:sz w:val="21"/>
+          <w:szCs w:val="21"/>
+        </w:rPr>
+        <w:t>1</w:t>
+      </w:r>
+      <w:r>
+        <w:rPr>
+          <w:rFonts w:ascii="Consolas" w:eastAsia="宋体" w:hAnsi="Consolas" w:cs="宋体"/>
+          <w:i w:val="0"/>
+          <w:color w:val="000000"/>
+          <w:kern w:val="0"/>
+          <w:sz w:val="21"/>
+          <w:szCs w:val="21"/>
+        </w:rPr>
+        <w:t>,</w:t>
+      </w:r>
+    </w:p>
+    <w:p>
+      <w:pPr>
+        <w:widowControl/>
+        <w:shd w:val="clear" w:color="auto" w:fill="FFFFFF"/>
+        <w:spacing w:afterLines="0" w:after="0" w:line="285" w:lineRule="atLeast"/>
+        <w:ind w:leftChars="0" w:left="0"/>
+        <w:rPr>
+          <w:rFonts w:ascii="Consolas" w:eastAsia="宋体" w:hAnsi="Consolas" w:cs="宋体"/>
+          <w:i w:val="0"/>
+          <w:color w:val="000000"/>
+          <w:kern w:val="0"/>
+          <w:sz w:val="21"/>
+          <w:szCs w:val="21"/>
+        </w:rPr>
+      </w:pPr>
+      <w:r>
+        <w:rPr>
+          <w:rFonts w:ascii="Consolas" w:eastAsia="宋体" w:hAnsi="Consolas" w:cs="宋体"/>
+          <w:i w:val="0"/>
+          <w:color w:val="000000"/>
+          <w:kern w:val="0"/>
+          <w:sz w:val="21"/>
+          <w:szCs w:val="21"/>
+        </w:rPr>
+        <w:t xml:space="preserve">    </w:t>
+      </w:r>
+      <w:r>
+        <w:rPr>
+          <w:rFonts w:ascii="Consolas" w:eastAsia="宋体" w:hAnsi="Consolas" w:cs="宋体"/>
+          <w:i w:val="0"/>
+          <w:color w:val="008000"/>
+          <w:kern w:val="0"/>
+          <w:sz w:val="21"/>
+          <w:szCs w:val="21"/>
+        </w:rPr>
+        <w:t>-- 1 for success, 0 for failure</w:t>
+      </w:r>
+    </w:p>
+    <w:p>
+      <w:pPr>
+        <w:widowControl/>
+        <w:shd w:val="clear" w:color="auto" w:fill="FFFFFF"/>
+        <w:spacing w:afterLines="0" w:after="0" w:line="285" w:lineRule="atLeast"/>
+        <w:ind w:leftChars="0" w:left="0"/>
+        <w:rPr>
+          <w:rFonts w:ascii="Consolas" w:eastAsia="宋体" w:hAnsi="Consolas" w:cs="宋体"/>
+          <w:i w:val="0"/>
+          <w:color w:val="000000"/>
+          <w:kern w:val="0"/>
+          <w:sz w:val="21"/>
+          <w:szCs w:val="21"/>
+        </w:rPr>
+      </w:pPr>
+      <w:r>
+        <w:rPr>
+          <w:rFonts w:ascii="Consolas" w:eastAsia="宋体" w:hAnsi="Consolas" w:cs="宋体"/>
+          <w:i w:val="0"/>
+          <w:color w:val="000000"/>
+          <w:kern w:val="0"/>
+          <w:sz w:val="21"/>
+          <w:szCs w:val="21"/>
+        </w:rPr>
+        <w:t xml:space="preserve">    </w:t>
+      </w:r>
+      <w:proofErr w:type="spellStart"/>
+      <w:r>
+        <w:rPr>
+          <w:rFonts w:ascii="Consolas" w:eastAsia="宋体" w:hAnsi="Consolas" w:cs="宋体"/>
+          <w:i w:val="0"/>
+          <w:color w:val="000000"/>
+          <w:kern w:val="0"/>
+          <w:sz w:val="21"/>
+          <w:szCs w:val="21"/>
+        </w:rPr>
+        <w:t>duration_ms</w:t>
+      </w:r>
+      <w:proofErr w:type="spellEnd"/>
+      <w:r>
+        <w:rPr>
+          <w:rFonts w:ascii="Consolas" w:eastAsia="宋体" w:hAnsi="Consolas" w:cs="宋体"/>
+          <w:i w:val="0"/>
+          <w:color w:val="000000"/>
+          <w:kern w:val="0"/>
+          <w:sz w:val="21"/>
+          <w:szCs w:val="21"/>
+        </w:rPr>
+        <w:t xml:space="preserve"> </w:t>
+      </w:r>
+      <w:r>
+        <w:rPr>
+          <w:rFonts w:ascii="Consolas" w:eastAsia="宋体" w:hAnsi="Consolas" w:cs="宋体"/>
+          <w:i w:val="0"/>
+          <w:color w:val="0000FF"/>
+          <w:kern w:val="0"/>
+          <w:sz w:val="21"/>
+          <w:szCs w:val="21"/>
+        </w:rPr>
+        <w:t>INTEGER</w:t>
+      </w:r>
+    </w:p>
+    <w:p>
+      <w:pPr>
+        <w:widowControl/>
+        <w:shd w:val="clear" w:color="auto" w:fill="FFFFFF"/>
+        <w:spacing w:afterLines="0" w:after="0" w:line="285" w:lineRule="atLeast"/>
+        <w:ind w:leftChars="0" w:left="0"/>
+        <w:rPr>
+          <w:rFonts w:ascii="Consolas" w:eastAsia="宋体" w:hAnsi="Consolas" w:cs="宋体"/>
+          <w:i w:val="0"/>
+          <w:color w:val="000000"/>
+          <w:kern w:val="0"/>
+          <w:sz w:val="21"/>
+          <w:szCs w:val="21"/>
+        </w:rPr>
+      </w:pPr>
+      <w:r>
+        <w:rPr>
+          <w:rFonts w:ascii="Consolas" w:eastAsia="宋体" w:hAnsi="Consolas" w:cs="宋体"/>
+          <w:i w:val="0"/>
+          <w:color w:val="000000"/>
+          <w:kern w:val="0"/>
+          <w:sz w:val="21"/>
+          <w:szCs w:val="21"/>
+        </w:rPr>
+        <w:t xml:space="preserve">    </w:t>
+      </w:r>
+      <w:r>
+        <w:rPr>
+          <w:rFonts w:ascii="Consolas" w:eastAsia="宋体" w:hAnsi="Consolas" w:cs="宋体"/>
+          <w:i w:val="0"/>
+          <w:color w:val="008000"/>
+          <w:kern w:val="0"/>
+          <w:sz w:val="21"/>
+          <w:szCs w:val="21"/>
+        </w:rPr>
+        <w:t>-- Optional: time taken to complete the action</w:t>
+      </w:r>
+    </w:p>
+    <w:p>
+      <w:pPr>
+        <w:widowControl/>
+        <w:shd w:val="clear" w:color="auto" w:fill="FFFFFF"/>
+        <w:spacing w:afterLines="0" w:after="240" w:line="285" w:lineRule="atLeast"/>
+        <w:ind w:leftChars="0" w:left="360"/>
+        <w:rPr>
+          <w:rFonts w:ascii="Consolas" w:eastAsia="宋体" w:hAnsi="Consolas" w:cs="宋体"/>
+          <w:i w:val="0"/>
+          <w:color w:val="000000"/>
+          <w:kern w:val="0"/>
+          <w:sz w:val="21"/>
+          <w:szCs w:val="21"/>
+        </w:rPr>
+      </w:pPr>
+      <w:r>
+        <w:rPr>
+          <w:rFonts w:ascii="Consolas" w:eastAsia="宋体" w:hAnsi="Consolas" w:cs="宋体"/>
+          <w:i w:val="0"/>
+          <w:color w:val="000000"/>
+          <w:kern w:val="0"/>
+          <w:sz w:val="21"/>
+          <w:szCs w:val="21"/>
+        </w:rPr>
+        <w:t>);</w:t>
+      </w:r>
+    </w:p>
+    <w:p>
+      <w:pPr>
         <w:spacing w:after="312"/>
         <w:ind w:left="360"/>
         <w:rPr>
@@ -9835,7 +10842,11 @@
         <w:t xml:space="preserve">- </w:t>
       </w:r>
       <w:r>
-        <w:t xml:space="preserve">Update the latest information from each website and download data required Send the data to backend parser and flow to the </w:t>
+        <w:t xml:space="preserve">Update the latest information from </w:t>
+      </w:r>
+      <w:r>
+        <w:lastRenderedPageBreak/>
+        <w:t xml:space="preserve">each website and download data required Send the data to backend parser and flow to the </w:t>
       </w:r>
       <w:r>
         <w:t>MR Update</w:t>
@@ -9895,21 +10906,29 @@
         <w:jc w:val="both"/>
       </w:pPr>
       <w:r>
-        <w:t xml:space="preserve">Drop and </w:t>
-      </w:r>
-      <w:proofErr w:type="gramStart"/>
-      <w:r>
-        <w:t>Drop</w:t>
-      </w:r>
-      <w:proofErr w:type="gramEnd"/>
-      <w:r>
-        <w:t xml:space="preserve"> a file in a gray </w:t>
-      </w:r>
-      <w:proofErr w:type="gramStart"/>
-      <w:r>
-        <w:t>area, and</w:t>
-      </w:r>
-      <w:proofErr w:type="gramEnd"/>
+        <w:t>Dr</w:t>
+      </w:r>
+      <w:r>
+        <w:t>ag</w:t>
+      </w:r>
+      <w:r>
+        <w:t xml:space="preserve"> and </w:t>
+      </w:r>
+      <w:r>
+        <w:t>d</w:t>
+      </w:r>
+      <w:r>
+        <w:t>rop a file</w:t>
+      </w:r>
+      <w:r>
+        <w:t xml:space="preserve"> (usually a .pdf or .xlsx file contains dividend data)</w:t>
+      </w:r>
+      <w:r>
+        <w:t xml:space="preserve"> in a gray area, </w:t>
+      </w:r>
+      <w:r>
+        <w:t>then</w:t>
+      </w:r>
       <w:r>
         <w:t xml:space="preserve"> select a template to start a File Parser process and display the result. The UI will display the template in a form first and the display the parsed content in the form.</w:t>
       </w:r>
@@ -9967,6 +10986,387 @@
         <w:jc w:val="both"/>
       </w:pPr>
       <w:r>
+        <w:t>E.g.</w:t>
+      </w:r>
+    </w:p>
+    <w:p>
+      <w:pPr>
+        <w:spacing w:after="312"/>
+        <w:ind w:leftChars="62" w:left="149"/>
+        <w:jc w:val="both"/>
+      </w:pPr>
+      <w:r>
+        <w:t xml:space="preserve">Template </w:t>
+      </w:r>
+      <w:proofErr w:type="spellStart"/>
+      <w:r>
+        <w:t>asx_nz_data</w:t>
+      </w:r>
+      <w:proofErr w:type="spellEnd"/>
+      <w:r>
+        <w:t>:</w:t>
+      </w:r>
+    </w:p>
+    <w:tbl>
+      <w:tblPr>
+        <w:tblStyle w:val="af0"/>
+        <w:tblW w:w="0" w:type="auto"/>
+        <w:tblInd w:w="149" w:type="dxa"/>
+        <w:tblLayout w:type="fixed"/>
+        <w:tblLook w:val="04A0" w:firstRow="1" w:lastRow="0" w:firstColumn="1" w:lastColumn="0" w:noHBand="0" w:noVBand="1"/>
+      </w:tblPr>
+      <w:tblGrid>
+        <w:gridCol w:w="1417"/>
+        <w:gridCol w:w="3249"/>
+        <w:gridCol w:w="992"/>
+        <w:gridCol w:w="2489"/>
+      </w:tblGrid>
+      <w:tr>
+        <w:tc>
+          <w:tcPr>
+            <w:tcW w:w="1417" w:type="dxa"/>
+          </w:tcPr>
+          <w:p>
+            <w:pPr>
+              <w:spacing w:after="312"/>
+              <w:ind w:leftChars="0" w:left="0"/>
+              <w:jc w:val="both"/>
+            </w:pPr>
+            <w:r>
+              <w:t>Column Name</w:t>
+            </w:r>
+          </w:p>
+        </w:tc>
+        <w:tc>
+          <w:tcPr>
+            <w:tcW w:w="3249" w:type="dxa"/>
+          </w:tcPr>
+          <w:p>
+            <w:pPr>
+              <w:spacing w:after="312"/>
+              <w:ind w:leftChars="0" w:left="0"/>
+              <w:jc w:val="both"/>
+            </w:pPr>
+            <w:r>
+              <w:t>re pattern</w:t>
+            </w:r>
+          </w:p>
+        </w:tc>
+        <w:tc>
+          <w:tcPr>
+            <w:tcW w:w="992" w:type="dxa"/>
+          </w:tcPr>
+          <w:p>
+            <w:pPr>
+              <w:spacing w:after="312"/>
+              <w:ind w:leftChars="0" w:left="0"/>
+              <w:jc w:val="both"/>
+            </w:pPr>
+            <w:r>
+              <w:t>value</w:t>
+            </w:r>
+          </w:p>
+        </w:tc>
+        <w:tc>
+          <w:tcPr>
+            <w:tcW w:w="2489" w:type="dxa"/>
+          </w:tcPr>
+          <w:p>
+            <w:pPr>
+              <w:spacing w:after="312"/>
+              <w:ind w:leftChars="0" w:left="0"/>
+              <w:jc w:val="both"/>
+            </w:pPr>
+            <w:r>
+              <w:t>comment</w:t>
+            </w:r>
+          </w:p>
+        </w:tc>
+      </w:tr>
+      <w:tr>
+        <w:tc>
+          <w:tcPr>
+            <w:tcW w:w="1417" w:type="dxa"/>
+          </w:tcPr>
+          <w:p>
+            <w:pPr>
+              <w:spacing w:after="312"/>
+              <w:ind w:leftChars="0" w:left="0"/>
+              <w:jc w:val="both"/>
+            </w:pPr>
+            <w:proofErr w:type="spellStart"/>
+            <w:r>
+              <w:t>ex_date</w:t>
+            </w:r>
+            <w:proofErr w:type="spellEnd"/>
+          </w:p>
+        </w:tc>
+        <w:tc>
+          <w:tcPr>
+            <w:tcW w:w="3249" w:type="dxa"/>
+          </w:tcPr>
+          <w:p>
+            <w:pPr>
+              <w:spacing w:after="312"/>
+              <w:ind w:leftChars="0" w:left="0"/>
+              <w:jc w:val="both"/>
+            </w:pPr>
+            <w:r>
+              <w:t>2A\\.5\\.</w:t>
+            </w:r>
+            <w:proofErr w:type="spellStart"/>
+            <w:r>
+              <w:t>s+Ex</w:t>
+            </w:r>
+            <w:proofErr w:type="spellEnd"/>
+            <w:r>
+              <w:t xml:space="preserve"> Date\\s*\</w:t>
+            </w:r>
+            <w:proofErr w:type="gramStart"/>
+            <w:r>
+              <w:t>n?(</w:t>
+            </w:r>
+            <w:proofErr w:type="gramEnd"/>
+            <w:r>
+              <w:t>\\d{1,2}/\\d{1,2}/</w:t>
+            </w:r>
+            <w:proofErr w:type="gramStart"/>
+            <w:r>
+              <w:t>\\d{</w:t>
+            </w:r>
+            <w:proofErr w:type="gramEnd"/>
+            <w:r>
+              <w:t>4}</w:t>
+            </w:r>
+          </w:p>
+        </w:tc>
+        <w:tc>
+          <w:tcPr>
+            <w:tcW w:w="992" w:type="dxa"/>
+          </w:tcPr>
+          <w:p>
+            <w:pPr>
+              <w:spacing w:after="312"/>
+              <w:ind w:leftChars="0" w:left="0"/>
+              <w:jc w:val="both"/>
+            </w:pPr>
+            <w:r>
+              <w:t>2024-09-19</w:t>
+            </w:r>
+          </w:p>
+        </w:tc>
+        <w:tc>
+          <w:tcPr>
+            <w:tcW w:w="2489" w:type="dxa"/>
+          </w:tcPr>
+          <w:p>
+            <w:pPr>
+              <w:spacing w:after="312"/>
+              <w:ind w:leftChars="0" w:left="0"/>
+              <w:jc w:val="both"/>
+            </w:pPr>
+          </w:p>
+        </w:tc>
+      </w:tr>
+      <w:tr>
+        <w:tc>
+          <w:tcPr>
+            <w:tcW w:w="1417" w:type="dxa"/>
+          </w:tcPr>
+          <w:p>
+            <w:pPr>
+              <w:spacing w:after="312"/>
+              <w:ind w:leftChars="0" w:left="0"/>
+              <w:jc w:val="both"/>
+            </w:pPr>
+            <w:proofErr w:type="spellStart"/>
+            <w:r>
+              <w:t>income_rate</w:t>
+            </w:r>
+            <w:proofErr w:type="spellEnd"/>
+          </w:p>
+        </w:tc>
+        <w:tc>
+          <w:tcPr>
+            <w:tcW w:w="3249" w:type="dxa"/>
+          </w:tcPr>
+          <w:p>
+            <w:pPr>
+              <w:spacing w:after="312"/>
+              <w:ind w:leftChars="0" w:left="0"/>
+              <w:jc w:val="both"/>
+            </w:pPr>
+            <w:r>
+              <w:t>2A</w:t>
+            </w:r>
+            <w:r>
+              <w:t>\\.9[</w:t>
+            </w:r>
+            <w:proofErr w:type="gramStart"/>
+            <w:r>
+              <w:t>\\d\\D]*</w:t>
+            </w:r>
+            <w:proofErr w:type="gramEnd"/>
+            <w:r>
+              <w:t>?</w:t>
+            </w:r>
+            <w:proofErr w:type="gramStart"/>
+            <w:r>
+              <w:t>(?:</w:t>
+            </w:r>
+            <w:proofErr w:type="gramEnd"/>
+            <w:r>
+              <w:t>AUD|NZD|</w:t>
+            </w:r>
+            <w:proofErr w:type="gramStart"/>
+            <w:r>
+              <w:t>USD)\\s(.*?)\\n</w:t>
+            </w:r>
+            <w:proofErr w:type="gramEnd"/>
+          </w:p>
+        </w:tc>
+        <w:tc>
+          <w:tcPr>
+            <w:tcW w:w="992" w:type="dxa"/>
+          </w:tcPr>
+          <w:p>
+            <w:pPr>
+              <w:spacing w:after="312"/>
+              <w:ind w:leftChars="0" w:left="0"/>
+              <w:jc w:val="both"/>
+            </w:pPr>
+            <w:r>
+              <w:t>0.4</w:t>
+            </w:r>
+          </w:p>
+        </w:tc>
+        <w:tc>
+          <w:tcPr>
+            <w:tcW w:w="2489" w:type="dxa"/>
+          </w:tcPr>
+          <w:p>
+            <w:pPr>
+              <w:spacing w:after="312"/>
+              <w:ind w:leftChars="0" w:left="0"/>
+              <w:jc w:val="both"/>
+            </w:pPr>
+          </w:p>
+        </w:tc>
+      </w:tr>
+      <w:tr>
+        <w:tc>
+          <w:tcPr>
+            <w:tcW w:w="1417" w:type="dxa"/>
+          </w:tcPr>
+          <w:p>
+            <w:pPr>
+              <w:spacing w:after="312"/>
+              <w:ind w:leftChars="0" w:left="0"/>
+              <w:jc w:val="both"/>
+            </w:pPr>
+            <w:proofErr w:type="spellStart"/>
+            <w:r>
+              <w:t>tax_rate</w:t>
+            </w:r>
+            <w:proofErr w:type="spellEnd"/>
+          </w:p>
+        </w:tc>
+        <w:tc>
+          <w:tcPr>
+            <w:tcW w:w="3249" w:type="dxa"/>
+          </w:tcPr>
+          <w:p>
+            <w:pPr>
+              <w:spacing w:after="312"/>
+              <w:ind w:leftChars="0" w:left="0"/>
+              <w:jc w:val="both"/>
+            </w:pPr>
+          </w:p>
+        </w:tc>
+        <w:tc>
+          <w:tcPr>
+            <w:tcW w:w="992" w:type="dxa"/>
+          </w:tcPr>
+          <w:p>
+            <w:pPr>
+              <w:spacing w:after="312"/>
+              <w:ind w:leftChars="0" w:left="0"/>
+              <w:jc w:val="both"/>
+            </w:pPr>
+            <w:r>
+              <w:t>0.3</w:t>
+            </w:r>
+          </w:p>
+        </w:tc>
+        <w:tc>
+          <w:tcPr>
+            <w:tcW w:w="2489" w:type="dxa"/>
+          </w:tcPr>
+          <w:p>
+            <w:pPr>
+              <w:spacing w:after="312"/>
+              <w:ind w:leftChars="0" w:left="0"/>
+              <w:jc w:val="both"/>
+            </w:pPr>
+            <w:r>
+              <w:t>Default value p</w:t>
+            </w:r>
+            <w:r>
+              <w:t>er</w:t>
+            </w:r>
+            <w:r>
+              <w:t xml:space="preserve"> </w:t>
+            </w:r>
+            <w:r>
+              <w:t>client specific</w:t>
+            </w:r>
+          </w:p>
+        </w:tc>
+      </w:tr>
+    </w:tbl>
+    <w:p>
+      <w:pPr>
+        <w:spacing w:after="312"/>
+        <w:ind w:leftChars="62" w:left="149"/>
+        <w:jc w:val="both"/>
+      </w:pPr>
+    </w:p>
+    <w:p>
+      <w:pPr>
+        <w:spacing w:after="312"/>
+        <w:ind w:leftChars="62" w:left="149"/>
+        <w:jc w:val="both"/>
+      </w:pPr>
+      <w:r>
+        <w:t xml:space="preserve">This form will include formula and validation column in the future version. </w:t>
+      </w:r>
+      <w:r>
+        <w:t xml:space="preserve">As for now, users can submit </w:t>
+      </w:r>
+      <w:proofErr w:type="gramStart"/>
+      <w:r>
+        <w:t>formula</w:t>
+      </w:r>
+      <w:proofErr w:type="gramEnd"/>
+      <w:r>
+        <w:t xml:space="preserve"> and validation to the developer </w:t>
+      </w:r>
+      <w:proofErr w:type="gramStart"/>
+      <w:r>
+        <w:t>for adding</w:t>
+      </w:r>
+      <w:proofErr w:type="gramEnd"/>
+      <w:r>
+        <w:t xml:space="preserve"> them in a certain template.</w:t>
+      </w:r>
+    </w:p>
+    <w:p>
+      <w:pPr>
+        <w:spacing w:after="312"/>
+        <w:ind w:leftChars="62" w:left="149"/>
+        <w:jc w:val="both"/>
+      </w:pPr>
+      <w:r>
         <w:lastRenderedPageBreak/>
         <w:tab/>
         <w:t xml:space="preserve">Add an extra row from a dropdown list of column </w:t>
@@ -9983,6 +11383,16 @@
     <w:p>
       <w:pPr>
         <w:spacing w:after="312"/>
+        <w:ind w:leftChars="0" w:left="0"/>
+        <w:jc w:val="both"/>
+      </w:pPr>
+      <w:r>
+        <w:t xml:space="preserve">    Invalid input will raise a fly-out-right-top window to alert users.</w:t>
+      </w:r>
+    </w:p>
+    <w:p>
+      <w:pPr>
+        <w:spacing w:after="312"/>
         <w:ind w:leftChars="62" w:left="149"/>
         <w:jc w:val="both"/>
       </w:pPr>
@@ -10329,6 +11739,7 @@
         <w:jc w:val="both"/>
       </w:pPr>
       <w:r>
+        <w:lastRenderedPageBreak/>
         <w:tab/>
         <w:t>Modify the log file’s path. download file path, backup-file saved path</w:t>
       </w:r>
@@ -10340,7 +11751,6 @@
         <w:ind w:left="360"/>
       </w:pPr>
       <w:r>
-        <w:lastRenderedPageBreak/>
         <w:t>Log System:</w:t>
       </w:r>
     </w:p>
@@ -10373,81 +11783,6 @@
         <w:tab/>
         <w:t>Log files will be saved in a certain path, and renew a file when reached 5mb</w:t>
       </w:r>
-    </w:p>
-    <w:p>
-      <w:pPr>
-        <w:pStyle w:val="2"/>
-        <w:spacing w:after="312"/>
-        <w:ind w:left="360"/>
-      </w:pPr>
-      <w:r>
-        <w:t>Database System:</w:t>
-      </w:r>
-    </w:p>
-    <w:p>
-      <w:pPr>
-        <w:spacing w:after="312"/>
-        <w:ind w:leftChars="62" w:left="149"/>
-        <w:jc w:val="both"/>
-      </w:pPr>
-      <w:r>
-        <w:tab/>
-        <w:t xml:space="preserve">Table – </w:t>
-      </w:r>
-      <w:proofErr w:type="spellStart"/>
-      <w:r>
-        <w:t>asx_headline</w:t>
-      </w:r>
-      <w:proofErr w:type="spellEnd"/>
-    </w:p>
-    <w:p>
-      <w:pPr>
-        <w:spacing w:after="312"/>
-        <w:ind w:leftChars="62" w:left="149"/>
-        <w:jc w:val="both"/>
-      </w:pPr>
-      <w:r>
-        <w:tab/>
-        <w:t xml:space="preserve">Table – </w:t>
-      </w:r>
-      <w:proofErr w:type="spellStart"/>
-      <w:r>
-        <w:t>nz_asx</w:t>
-      </w:r>
-      <w:proofErr w:type="spellEnd"/>
-    </w:p>
-    <w:p>
-      <w:pPr>
-        <w:spacing w:after="312"/>
-        <w:ind w:leftChars="0" w:left="0"/>
-        <w:jc w:val="both"/>
-        <w:rPr>
-          <w:rFonts w:eastAsiaTheme="minorEastAsia"/>
-        </w:rPr>
-      </w:pPr>
-      <w:r>
-        <w:tab/>
-        <w:t xml:space="preserve">Table </w:t>
-      </w:r>
-      <w:r>
-        <w:t>–</w:t>
-      </w:r>
-      <w:r>
-        <w:t xml:space="preserve"> </w:t>
-      </w:r>
-      <w:r>
-        <w:t>vanguard</w:t>
-      </w:r>
-    </w:p>
-    <w:p>
-      <w:pPr>
-        <w:spacing w:after="312"/>
-        <w:ind w:leftChars="0" w:left="0"/>
-        <w:jc w:val="both"/>
-        <w:rPr>
-          <w:rFonts w:eastAsiaTheme="minorEastAsia" w:hint="eastAsia"/>
-        </w:rPr>
-      </w:pPr>
     </w:p>
     <w:sectPr>
       <w:pgSz w:w="11906" w:h="16838"/>

</xml_diff>